<commit_message>
Update SeatSwift guide documents
</commit_message>
<xml_diff>
--- a/Documentation/Guide/SeatSwift_GuideInstallation.docx
+++ b/Documentation/Guide/SeatSwift_GuideInstallation.docx
@@ -141,7 +141,7 @@
                                     <w:tag w:val=""/>
                                     <w:id w:val="-650599894"/>
                                     <w:dataBinding w:prefixMappings="xmlns:ns0='http://schemas.microsoft.com/office/2006/coverPageProps' " w:xpath="/ns0:CoverPageProperties[1]/ns0:PublishDate[1]" w:storeItemID="{55AF091B-3C7A-41E3-B477-F2FDAA23CFDA}"/>
-                                    <w:date w:fullDate="2023-09-22T00:00:00Z">
+                                    <w:date w:fullDate="2024-03-17T00:00:00Z">
                                       <w:dateFormat w:val="dd/MM/yyyy"/>
                                       <w:lid w:val="fr-FR"/>
                                       <w:storeMappedDataAs w:val="dateTime"/>
@@ -166,7 +166,7 @@
                                           <w:szCs w:val="28"/>
                                           <w:lang w:val="fr-FR"/>
                                         </w:rPr>
-                                        <w:t>22/09/2023</w:t>
+                                        <w:t>17/03/2024</w:t>
                                       </w:r>
                                     </w:p>
                                   </w:sdtContent>
@@ -3454,7 +3454,7 @@
                               <w:tag w:val=""/>
                               <w:id w:val="-650599894"/>
                               <w:dataBinding w:prefixMappings="xmlns:ns0='http://schemas.microsoft.com/office/2006/coverPageProps' " w:xpath="/ns0:CoverPageProperties[1]/ns0:PublishDate[1]" w:storeItemID="{55AF091B-3C7A-41E3-B477-F2FDAA23CFDA}"/>
-                              <w:date w:fullDate="2023-09-22T00:00:00Z">
+                              <w:date w:fullDate="2024-03-17T00:00:00Z">
                                 <w:dateFormat w:val="dd/MM/yyyy"/>
                                 <w:lid w:val="fr-FR"/>
                                 <w:storeMappedDataAs w:val="dateTime"/>
@@ -3479,7 +3479,7 @@
                                     <w:szCs w:val="28"/>
                                     <w:lang w:val="fr-FR"/>
                                   </w:rPr>
-                                  <w:t>22/09/2023</w:t>
+                                  <w:t>17/03/2024</w:t>
                                 </w:r>
                               </w:p>
                             </w:sdtContent>
@@ -3704,16 +3704,7 @@
                                         <w:sz w:val="72"/>
                                         <w:szCs w:val="72"/>
                                       </w:rPr>
-                                      <w:t>Feuille de temps</w:t>
-                                    </w:r>
-                                    <w:r>
-                                      <w:rPr>
-                                        <w:rFonts w:asciiTheme="majorHAnsi" w:eastAsiaTheme="majorEastAsia" w:hAnsiTheme="majorHAnsi" w:cstheme="majorBidi"/>
-                                        <w:color w:val="262626" w:themeColor="text1" w:themeTint="D9"/>
-                                        <w:sz w:val="72"/>
-                                        <w:szCs w:val="72"/>
-                                      </w:rPr>
-                                      <w:t xml:space="preserve"> - TCBM</w:t>
+                                      <w:t>SeatSwift</w:t>
                                     </w:r>
                                   </w:sdtContent>
                                 </w:sdt>
@@ -3747,7 +3738,23 @@
                                         <w:sz w:val="36"/>
                                         <w:szCs w:val="36"/>
                                       </w:rPr>
-                                      <w:t>Développement d’application (Expert)</w:t>
+                                      <w:t>Développement d’application (</w:t>
+                                    </w:r>
+                                    <w:r>
+                                      <w:rPr>
+                                        <w:color w:val="404040" w:themeColor="text1" w:themeTint="BF"/>
+                                        <w:sz w:val="36"/>
+                                        <w:szCs w:val="36"/>
+                                      </w:rPr>
+                                      <w:t>ESP</w:t>
+                                    </w:r>
+                                    <w:r>
+                                      <w:rPr>
+                                        <w:color w:val="404040" w:themeColor="text1" w:themeTint="BF"/>
+                                        <w:sz w:val="36"/>
+                                        <w:szCs w:val="36"/>
+                                      </w:rPr>
+                                      <w:t>)</w:t>
                                     </w:r>
                                   </w:sdtContent>
                                 </w:sdt>
@@ -3821,16 +3828,7 @@
                                   <w:sz w:val="72"/>
                                   <w:szCs w:val="72"/>
                                 </w:rPr>
-                                <w:t>Feuille de temps</w:t>
-                              </w:r>
-                              <w:r>
-                                <w:rPr>
-                                  <w:rFonts w:asciiTheme="majorHAnsi" w:eastAsiaTheme="majorEastAsia" w:hAnsiTheme="majorHAnsi" w:cstheme="majorBidi"/>
-                                  <w:color w:val="262626" w:themeColor="text1" w:themeTint="D9"/>
-                                  <w:sz w:val="72"/>
-                                  <w:szCs w:val="72"/>
-                                </w:rPr>
-                                <w:t xml:space="preserve"> - TCBM</w:t>
+                                <w:t>SeatSwift</w:t>
                               </w:r>
                             </w:sdtContent>
                           </w:sdt>
@@ -3864,7 +3862,23 @@
                                   <w:sz w:val="36"/>
                                   <w:szCs w:val="36"/>
                                 </w:rPr>
-                                <w:t>Développement d’application (Expert)</w:t>
+                                <w:t>Développement d’application (</w:t>
+                              </w:r>
+                              <w:r>
+                                <w:rPr>
+                                  <w:color w:val="404040" w:themeColor="text1" w:themeTint="BF"/>
+                                  <w:sz w:val="36"/>
+                                  <w:szCs w:val="36"/>
+                                </w:rPr>
+                                <w:t>ESP</w:t>
+                              </w:r>
+                              <w:r>
+                                <w:rPr>
+                                  <w:color w:val="404040" w:themeColor="text1" w:themeTint="BF"/>
+                                  <w:sz w:val="36"/>
+                                  <w:szCs w:val="36"/>
+                                </w:rPr>
+                                <w:t>)</w:t>
                               </w:r>
                             </w:sdtContent>
                           </w:sdt>
@@ -3980,7 +3994,7 @@
                                         <w:sz w:val="26"/>
                                         <w:szCs w:val="26"/>
                                       </w:rPr>
-                                      <w:t>Michael Tremblay – 1336289, Charles-Étienne Pedneault-Gagnon - 2133165, Bachir Hassan – 2130301, Tim Trioux - 2334739</w:t>
+                                      <w:t>Michael Tremblay – 1336289</w:t>
                                     </w:r>
                                   </w:sdtContent>
                                 </w:sdt>
@@ -4054,7 +4068,7 @@
                                   <w:sz w:val="26"/>
                                   <w:szCs w:val="26"/>
                                 </w:rPr>
-                                <w:t>Michael Tremblay – 1336289, Charles-Étienne Pedneault-Gagnon - 2133165, Bachir Hassan – 2130301, Tim Trioux - 2334739</w:t>
+                                <w:t>Michael Tremblay – 1336289</w:t>
                               </w:r>
                             </w:sdtContent>
                           </w:sdt>
@@ -4091,6 +4105,7 @@
     <w:sdt>
       <w:sdtPr>
         <w:rPr>
+          <w:caps w:val="0"/>
           <w:color w:val="auto"/>
           <w:spacing w:val="0"/>
           <w:sz w:val="24"/>
@@ -4107,7 +4122,6 @@
         <w:rPr>
           <w:b/>
           <w:bCs/>
-          <w:caps w:val="0"/>
           <w:sz w:val="20"/>
           <w:szCs w:val="20"/>
         </w:rPr>
@@ -4129,9 +4143,11 @@
             <w:pStyle w:val="TM1"/>
             <w:rPr>
               <w:noProof/>
-              <w:sz w:val="22"/>
-              <w:szCs w:val="22"/>
+              <w:kern w:val="2"/>
+              <w:sz w:val="24"/>
+              <w:szCs w:val="24"/>
               <w:lang w:eastAsia="fr-CA"/>
+              <w14:ligatures w14:val="standardContextual"/>
             </w:rPr>
           </w:pPr>
           <w:r>
@@ -4143,7 +4159,7 @@
           <w:r>
             <w:fldChar w:fldCharType="separate"/>
           </w:r>
-          <w:hyperlink w:anchor="_Toc146270052" w:history="1">
+          <w:hyperlink w:anchor="_Toc161533070" w:history="1">
             <w:r>
               <w:rPr>
                 <w:rStyle w:val="Lienhypertexte"/>
@@ -4170,7 +4186,7 @@
                 <w:noProof/>
                 <w:webHidden/>
               </w:rPr>
-              <w:instrText xml:space="preserve"> PAGEREF _Toc146270052 \h </w:instrText>
+              <w:instrText xml:space="preserve"> PAGEREF _Toc161533070 \h </w:instrText>
             </w:r>
             <w:r>
               <w:rPr>
@@ -4209,18 +4225,20 @@
             </w:tabs>
             <w:rPr>
               <w:noProof/>
-              <w:sz w:val="22"/>
-              <w:szCs w:val="22"/>
+              <w:kern w:val="2"/>
+              <w:sz w:val="24"/>
+              <w:szCs w:val="24"/>
               <w:lang w:eastAsia="fr-CA"/>
+              <w14:ligatures w14:val="standardContextual"/>
             </w:rPr>
           </w:pPr>
-          <w:hyperlink w:anchor="_Toc146270053" w:history="1">
+          <w:hyperlink w:anchor="_Toc161533071" w:history="1">
             <w:r>
               <w:rPr>
                 <w:rStyle w:val="Lienhypertexte"/>
                 <w:noProof/>
               </w:rPr>
-              <w:t>Entête</w:t>
+              <w:t>Préalables</w:t>
             </w:r>
             <w:r>
               <w:rPr>
@@ -4241,7 +4259,153 @@
                 <w:noProof/>
                 <w:webHidden/>
               </w:rPr>
-              <w:instrText xml:space="preserve"> PAGEREF _Toc146270053 \h </w:instrText>
+              <w:instrText xml:space="preserve"> PAGEREF _Toc161533071 \h </w:instrText>
+            </w:r>
+            <w:r>
+              <w:rPr>
+                <w:noProof/>
+                <w:webHidden/>
+              </w:rPr>
+            </w:r>
+            <w:r>
+              <w:rPr>
+                <w:noProof/>
+                <w:webHidden/>
+              </w:rPr>
+              <w:fldChar w:fldCharType="separate"/>
+            </w:r>
+            <w:r>
+              <w:rPr>
+                <w:noProof/>
+                <w:webHidden/>
+              </w:rPr>
+              <w:t>2</w:t>
+            </w:r>
+            <w:r>
+              <w:rPr>
+                <w:noProof/>
+                <w:webHidden/>
+              </w:rPr>
+              <w:fldChar w:fldCharType="end"/>
+            </w:r>
+          </w:hyperlink>
+        </w:p>
+        <w:p>
+          <w:pPr>
+            <w:pStyle w:val="TM3"/>
+            <w:tabs>
+              <w:tab w:val="right" w:leader="dot" w:pos="8630"/>
+            </w:tabs>
+            <w:rPr>
+              <w:noProof/>
+              <w:kern w:val="2"/>
+              <w:sz w:val="24"/>
+              <w:szCs w:val="24"/>
+              <w:lang w:eastAsia="fr-CA"/>
+              <w14:ligatures w14:val="standardContextual"/>
+            </w:rPr>
+          </w:pPr>
+          <w:hyperlink w:anchor="_Toc161533072" w:history="1">
+            <w:r>
+              <w:rPr>
+                <w:rStyle w:val="Lienhypertexte"/>
+                <w:noProof/>
+              </w:rPr>
+              <w:t>Logiciels requis</w:t>
+            </w:r>
+            <w:r>
+              <w:rPr>
+                <w:noProof/>
+                <w:webHidden/>
+              </w:rPr>
+              <w:tab/>
+            </w:r>
+            <w:r>
+              <w:rPr>
+                <w:noProof/>
+                <w:webHidden/>
+              </w:rPr>
+              <w:fldChar w:fldCharType="begin"/>
+            </w:r>
+            <w:r>
+              <w:rPr>
+                <w:noProof/>
+                <w:webHidden/>
+              </w:rPr>
+              <w:instrText xml:space="preserve"> PAGEREF _Toc161533072 \h </w:instrText>
+            </w:r>
+            <w:r>
+              <w:rPr>
+                <w:noProof/>
+                <w:webHidden/>
+              </w:rPr>
+            </w:r>
+            <w:r>
+              <w:rPr>
+                <w:noProof/>
+                <w:webHidden/>
+              </w:rPr>
+              <w:fldChar w:fldCharType="separate"/>
+            </w:r>
+            <w:r>
+              <w:rPr>
+                <w:noProof/>
+                <w:webHidden/>
+              </w:rPr>
+              <w:t>2</w:t>
+            </w:r>
+            <w:r>
+              <w:rPr>
+                <w:noProof/>
+                <w:webHidden/>
+              </w:rPr>
+              <w:fldChar w:fldCharType="end"/>
+            </w:r>
+          </w:hyperlink>
+        </w:p>
+        <w:p>
+          <w:pPr>
+            <w:pStyle w:val="TM3"/>
+            <w:tabs>
+              <w:tab w:val="right" w:leader="dot" w:pos="8630"/>
+            </w:tabs>
+            <w:rPr>
+              <w:noProof/>
+              <w:kern w:val="2"/>
+              <w:sz w:val="24"/>
+              <w:szCs w:val="24"/>
+              <w:lang w:eastAsia="fr-CA"/>
+              <w14:ligatures w14:val="standardContextual"/>
+            </w:rPr>
+          </w:pPr>
+          <w:hyperlink w:anchor="_Toc161533073" w:history="1">
+            <w:r>
+              <w:rPr>
+                <w:rStyle w:val="Lienhypertexte"/>
+                <w:noProof/>
+              </w:rPr>
+              <w:t>Configuration requise</w:t>
+            </w:r>
+            <w:r>
+              <w:rPr>
+                <w:noProof/>
+                <w:webHidden/>
+              </w:rPr>
+              <w:tab/>
+            </w:r>
+            <w:r>
+              <w:rPr>
+                <w:noProof/>
+                <w:webHidden/>
+              </w:rPr>
+              <w:fldChar w:fldCharType="begin"/>
+            </w:r>
+            <w:r>
+              <w:rPr>
+                <w:noProof/>
+                <w:webHidden/>
+              </w:rPr>
+              <w:instrText xml:space="preserve"> PAGEREF _Toc161533073 \h </w:instrText>
             </w:r>
             <w:r>
               <w:rPr>
@@ -4280,18 +4444,20 @@
             </w:tabs>
             <w:rPr>
               <w:noProof/>
-              <w:sz w:val="22"/>
-              <w:szCs w:val="22"/>
+              <w:kern w:val="2"/>
+              <w:sz w:val="24"/>
+              <w:szCs w:val="24"/>
               <w:lang w:eastAsia="fr-CA"/>
+              <w14:ligatures w14:val="standardContextual"/>
             </w:rPr>
           </w:pPr>
-          <w:hyperlink w:anchor="_Toc146270054" w:history="1">
+          <w:hyperlink w:anchor="_Toc161533074" w:history="1">
             <w:r>
               <w:rPr>
                 <w:rStyle w:val="Lienhypertexte"/>
                 <w:noProof/>
               </w:rPr>
-              <w:t>Préalables</w:t>
+              <w:t>installation</w:t>
             </w:r>
             <w:r>
               <w:rPr>
@@ -4312,7 +4478,7 @@
                 <w:noProof/>
                 <w:webHidden/>
               </w:rPr>
-              <w:instrText xml:space="preserve"> PAGEREF _Toc146270054 \h </w:instrText>
+              <w:instrText xml:space="preserve"> PAGEREF _Toc161533074 \h </w:instrText>
             </w:r>
             <w:r>
               <w:rPr>
@@ -4351,18 +4517,20 @@
             </w:tabs>
             <w:rPr>
               <w:noProof/>
-              <w:sz w:val="22"/>
-              <w:szCs w:val="22"/>
+              <w:kern w:val="2"/>
+              <w:sz w:val="24"/>
+              <w:szCs w:val="24"/>
               <w:lang w:eastAsia="fr-CA"/>
+              <w14:ligatures w14:val="standardContextual"/>
             </w:rPr>
           </w:pPr>
-          <w:hyperlink w:anchor="_Toc146270055" w:history="1">
+          <w:hyperlink w:anchor="_Toc161533075" w:history="1">
             <w:r>
               <w:rPr>
                 <w:rStyle w:val="Lienhypertexte"/>
                 <w:noProof/>
               </w:rPr>
-              <w:t>Logiciels requis</w:t>
+              <w:t>Application de gestion</w:t>
             </w:r>
             <w:r>
               <w:rPr>
@@ -4383,7 +4551,7 @@
                 <w:noProof/>
                 <w:webHidden/>
               </w:rPr>
-              <w:instrText xml:space="preserve"> PAGEREF _Toc146270055 \h </w:instrText>
+              <w:instrText xml:space="preserve"> PAGEREF _Toc161533075 \h </w:instrText>
             </w:r>
             <w:r>
               <w:rPr>
@@ -4422,18 +4590,20 @@
             </w:tabs>
             <w:rPr>
               <w:noProof/>
-              <w:sz w:val="22"/>
-              <w:szCs w:val="22"/>
+              <w:kern w:val="2"/>
+              <w:sz w:val="24"/>
+              <w:szCs w:val="24"/>
               <w:lang w:eastAsia="fr-CA"/>
+              <w14:ligatures w14:val="standardContextual"/>
             </w:rPr>
           </w:pPr>
-          <w:hyperlink w:anchor="_Toc146270056" w:history="1">
+          <w:hyperlink w:anchor="_Toc161533076" w:history="1">
             <w:r>
               <w:rPr>
                 <w:rStyle w:val="Lienhypertexte"/>
                 <w:noProof/>
               </w:rPr>
-              <w:t>Configuration requise</w:t>
+              <w:t>Application du guichet autonome</w:t>
             </w:r>
             <w:r>
               <w:rPr>
@@ -4454,7 +4624,7 @@
                 <w:noProof/>
                 <w:webHidden/>
               </w:rPr>
-              <w:instrText xml:space="preserve"> PAGEREF _Toc146270056 \h </w:instrText>
+              <w:instrText xml:space="preserve"> PAGEREF _Toc161533076 \h </w:instrText>
             </w:r>
             <w:r>
               <w:rPr>
@@ -4474,149 +4644,7 @@
                 <w:noProof/>
                 <w:webHidden/>
               </w:rPr>
-              <w:t>2</w:t>
-            </w:r>
-            <w:r>
-              <w:rPr>
-                <w:noProof/>
-                <w:webHidden/>
-              </w:rPr>
-              <w:fldChar w:fldCharType="end"/>
-            </w:r>
-          </w:hyperlink>
-        </w:p>
-        <w:p>
-          <w:pPr>
-            <w:pStyle w:val="TM2"/>
-            <w:tabs>
-              <w:tab w:val="right" w:leader="dot" w:pos="8630"/>
-            </w:tabs>
-            <w:rPr>
-              <w:noProof/>
-              <w:sz w:val="22"/>
-              <w:szCs w:val="22"/>
-              <w:lang w:eastAsia="fr-CA"/>
-            </w:rPr>
-          </w:pPr>
-          <w:hyperlink w:anchor="_Toc146270057" w:history="1">
-            <w:r>
-              <w:rPr>
-                <w:rStyle w:val="Lienhypertexte"/>
-                <w:noProof/>
-              </w:rPr>
-              <w:t>installation</w:t>
-            </w:r>
-            <w:r>
-              <w:rPr>
-                <w:noProof/>
-                <w:webHidden/>
-              </w:rPr>
-              <w:tab/>
-            </w:r>
-            <w:r>
-              <w:rPr>
-                <w:noProof/>
-                <w:webHidden/>
-              </w:rPr>
-              <w:fldChar w:fldCharType="begin"/>
-            </w:r>
-            <w:r>
-              <w:rPr>
-                <w:noProof/>
-                <w:webHidden/>
-              </w:rPr>
-              <w:instrText xml:space="preserve"> PAGEREF _Toc146270057 \h </w:instrText>
-            </w:r>
-            <w:r>
-              <w:rPr>
-                <w:noProof/>
-                <w:webHidden/>
-              </w:rPr>
-            </w:r>
-            <w:r>
-              <w:rPr>
-                <w:noProof/>
-                <w:webHidden/>
-              </w:rPr>
-              <w:fldChar w:fldCharType="separate"/>
-            </w:r>
-            <w:r>
-              <w:rPr>
-                <w:noProof/>
-                <w:webHidden/>
-              </w:rPr>
-              <w:t>2</w:t>
-            </w:r>
-            <w:r>
-              <w:rPr>
-                <w:noProof/>
-                <w:webHidden/>
-              </w:rPr>
-              <w:fldChar w:fldCharType="end"/>
-            </w:r>
-          </w:hyperlink>
-        </w:p>
-        <w:p>
-          <w:pPr>
-            <w:pStyle w:val="TM2"/>
-            <w:tabs>
-              <w:tab w:val="right" w:leader="dot" w:pos="8630"/>
-            </w:tabs>
-            <w:rPr>
-              <w:noProof/>
-              <w:sz w:val="22"/>
-              <w:szCs w:val="22"/>
-              <w:lang w:eastAsia="fr-CA"/>
-            </w:rPr>
-          </w:pPr>
-          <w:hyperlink w:anchor="_Toc146270058" w:history="1">
-            <w:r>
-              <w:rPr>
-                <w:rStyle w:val="Lienhypertexte"/>
-                <w:noProof/>
-              </w:rPr>
-              <w:t>suppression</w:t>
-            </w:r>
-            <w:r>
-              <w:rPr>
-                <w:noProof/>
-                <w:webHidden/>
-              </w:rPr>
-              <w:tab/>
-            </w:r>
-            <w:r>
-              <w:rPr>
-                <w:noProof/>
-                <w:webHidden/>
-              </w:rPr>
-              <w:fldChar w:fldCharType="begin"/>
-            </w:r>
-            <w:r>
-              <w:rPr>
-                <w:noProof/>
-                <w:webHidden/>
-              </w:rPr>
-              <w:instrText xml:space="preserve"> PAGEREF _Toc146270058 \h </w:instrText>
-            </w:r>
-            <w:r>
-              <w:rPr>
-                <w:noProof/>
-                <w:webHidden/>
-              </w:rPr>
-            </w:r>
-            <w:r>
-              <w:rPr>
-                <w:noProof/>
-                <w:webHidden/>
-              </w:rPr>
-              <w:fldChar w:fldCharType="separate"/>
-            </w:r>
-            <w:r>
-              <w:rPr>
-                <w:noProof/>
-                <w:webHidden/>
-              </w:rPr>
-              <w:t>2</w:t>
+              <w:t>3</w:t>
             </w:r>
             <w:r>
               <w:rPr>
@@ -4648,7 +4676,7 @@
       <w:pPr>
         <w:pStyle w:val="Titre1"/>
       </w:pPr>
-      <w:bookmarkStart w:id="0" w:name="_Toc146270052"/>
+      <w:bookmarkStart w:id="0" w:name="_Toc161533070"/>
       <w:r>
         <w:lastRenderedPageBreak/>
         <w:t>Guide d’installation</w:t>
@@ -4656,76 +4684,393 @@
       <w:bookmarkEnd w:id="0"/>
     </w:p>
     <w:p>
+      <w:r>
+        <w:t>Ce document vous présente les prérequis nécessaires et les étapes à suivre pour une installation adéquate de la suite logicielle SeatSwift, composée de deux logiciels : le logiciel de gestion, à installer directement sur un ordinateur de travail pour les employés du Théâtre CCHIC, et le logiciel de guichet autonome, à installer sur un écran 4:3, tel que recommandé dans le Devis technique.</w:t>
+      </w:r>
+    </w:p>
+    <w:p>
       <w:pPr>
         <w:pStyle w:val="Titre2"/>
       </w:pPr>
-      <w:bookmarkStart w:id="1" w:name="_Toc146270053"/>
+      <w:bookmarkStart w:id="1" w:name="_Toc161533071"/>
       <w:r>
-        <w:t>Entête</w:t>
+        <w:t>Préalables</w:t>
       </w:r>
       <w:bookmarkEnd w:id="1"/>
     </w:p>
-    <w:p/>
     <w:p>
       <w:pPr>
-        <w:pStyle w:val="Titre2"/>
-      </w:pPr>
-      <w:bookmarkStart w:id="2" w:name="_Toc146270054"/>
+        <w:pStyle w:val="Titre3"/>
+      </w:pPr>
+      <w:bookmarkStart w:id="2" w:name="_Toc161533072"/>
       <w:r>
-        <w:t>Préalables</w:t>
+        <w:t>Logiciels requis</w:t>
       </w:r>
       <w:bookmarkEnd w:id="2"/>
     </w:p>
     <w:p>
       <w:pPr>
+        <w:pStyle w:val="Paragraphedeliste"/>
+        <w:numPr>
+          <w:ilvl w:val="0"/>
+          <w:numId w:val="7"/>
+        </w:numPr>
+      </w:pPr>
+      <w:r>
+        <w:t>Aucun logiciel supplémentaire n'est requis pour l'installation des deux applications</w:t>
+      </w:r>
+      <w:r>
+        <w:t>.</w:t>
+      </w:r>
+    </w:p>
+    <w:p>
+      <w:pPr>
         <w:pStyle w:val="Titre3"/>
       </w:pPr>
-      <w:bookmarkStart w:id="3" w:name="_Toc146270055"/>
+      <w:bookmarkStart w:id="3" w:name="_Toc161533073"/>
       <w:r>
-        <w:t>Logiciels requis</w:t>
+        <w:t>Configuration requise</w:t>
       </w:r>
       <w:bookmarkEnd w:id="3"/>
     </w:p>
-    <w:p/>
     <w:p>
       <w:pPr>
-        <w:pStyle w:val="Titre3"/>
-      </w:pPr>
-      <w:bookmarkStart w:id="4" w:name="_Toc146270056"/>
+        <w:pStyle w:val="Paragraphedeliste"/>
+        <w:numPr>
+          <w:ilvl w:val="0"/>
+          <w:numId w:val="7"/>
+        </w:numPr>
+        <w:spacing w:line="360" w:lineRule="auto"/>
+      </w:pPr>
       <w:r>
-        <w:t>Configuration requise</w:t>
+        <w:t>Une version récente de Windows (7 ou ultérieure).</w:t>
+      </w:r>
+    </w:p>
+    <w:p>
+      <w:pPr>
+        <w:pStyle w:val="Paragraphedeliste"/>
+        <w:numPr>
+          <w:ilvl w:val="0"/>
+          <w:numId w:val="7"/>
+        </w:numPr>
+        <w:spacing w:line="360" w:lineRule="auto"/>
+      </w:pPr>
+      <w:r>
+        <w:t>Une base de données MySQL.</w:t>
+      </w:r>
+    </w:p>
+    <w:p>
+      <w:pPr>
+        <w:pStyle w:val="Paragraphedeliste"/>
+        <w:numPr>
+          <w:ilvl w:val="0"/>
+          <w:numId w:val="7"/>
+        </w:numPr>
+        <w:spacing w:line="360" w:lineRule="auto"/>
+      </w:pPr>
+      <w:r>
+        <w:t>Suivre les recommandations du cahier des charges inclus dans le guide d'installation</w:t>
+      </w:r>
+      <w:r>
+        <w:t>.</w:t>
+      </w:r>
+    </w:p>
+    <w:p>
+      <w:pPr>
+        <w:pStyle w:val="Titre2"/>
+      </w:pPr>
+      <w:bookmarkStart w:id="4" w:name="_Toc161533074"/>
+      <w:r>
+        <w:t>installation</w:t>
       </w:r>
       <w:bookmarkEnd w:id="4"/>
     </w:p>
-    <w:p/>
     <w:p>
-      <w:pPr>
-        <w:pStyle w:val="Titre2"/>
-      </w:pPr>
-      <w:bookmarkStart w:id="5" w:name="_Toc146270057"/>
       <w:r>
-        <w:t>installation</w:t>
+        <w:t>Commencez par lancer le script de création de la base de données dans un « SSDB »</w:t>
+      </w:r>
+      <w:r>
+        <w:t>.</w:t>
+      </w:r>
+    </w:p>
+    <w:p>
+      <w:r>
+        <w:t xml:space="preserve">Un package d'installation est inclus avec le package envoyé par </w:t>
+      </w:r>
+      <w:proofErr w:type="spellStart"/>
+      <w:r>
+        <w:t>MiCorp</w:t>
+      </w:r>
+      <w:proofErr w:type="spellEnd"/>
+      <w:r>
+        <w:t>. L'installation sera donc simple et efficace</w:t>
+      </w:r>
+      <w:r>
+        <w:t> :</w:t>
+      </w:r>
+    </w:p>
+    <w:p>
+      <w:pPr>
+        <w:pStyle w:val="Titre3"/>
+      </w:pPr>
+      <w:bookmarkStart w:id="5" w:name="_Toc161533075"/>
+      <w:r>
+        <w:t>Application de gestion</w:t>
       </w:r>
       <w:bookmarkEnd w:id="5"/>
     </w:p>
     <w:p>
+      <w:pPr>
+        <w:pStyle w:val="Paragraphedeliste"/>
+        <w:numPr>
+          <w:ilvl w:val="0"/>
+          <w:numId w:val="8"/>
+        </w:numPr>
+        <w:spacing w:line="360" w:lineRule="auto"/>
+      </w:pPr>
       <w:r>
-        <w:t>Marche à suivre pour l’installation</w:t>
+        <w:t xml:space="preserve">Lancez le </w:t>
+      </w:r>
+      <w:r>
+        <w:t>progiciel</w:t>
+      </w:r>
+      <w:r>
+        <w:t xml:space="preserve"> d'installation.</w:t>
       </w:r>
     </w:p>
     <w:p>
       <w:pPr>
-        <w:pStyle w:val="Titre2"/>
-      </w:pPr>
-      <w:bookmarkStart w:id="6" w:name="_Toc146270058"/>
+        <w:pStyle w:val="Paragraphedeliste"/>
+        <w:numPr>
+          <w:ilvl w:val="0"/>
+          <w:numId w:val="8"/>
+        </w:numPr>
+        <w:spacing w:line="360" w:lineRule="auto"/>
+      </w:pPr>
       <w:r>
-        <w:t>suppression</w:t>
+        <w:t>Acceptez les droits d'administrateur si demandés.</w:t>
+      </w:r>
+    </w:p>
+    <w:p>
+      <w:pPr>
+        <w:pStyle w:val="Paragraphedeliste"/>
+        <w:numPr>
+          <w:ilvl w:val="0"/>
+          <w:numId w:val="8"/>
+        </w:numPr>
+        <w:spacing w:line="360" w:lineRule="auto"/>
+      </w:pPr>
+      <w:r>
+        <w:t>Choisissez le dossier d'installation.</w:t>
+      </w:r>
+    </w:p>
+    <w:p>
+      <w:pPr>
+        <w:pStyle w:val="Paragraphedeliste"/>
+        <w:numPr>
+          <w:ilvl w:val="0"/>
+          <w:numId w:val="8"/>
+        </w:numPr>
+        <w:spacing w:line="360" w:lineRule="auto"/>
+      </w:pPr>
+      <w:r>
+        <w:t>Sélectionnez le nom de votre application dans le menu Démarrer.</w:t>
+      </w:r>
+    </w:p>
+    <w:p>
+      <w:pPr>
+        <w:pStyle w:val="Paragraphedeliste"/>
+        <w:numPr>
+          <w:ilvl w:val="0"/>
+          <w:numId w:val="8"/>
+        </w:numPr>
+        <w:spacing w:line="360" w:lineRule="auto"/>
+      </w:pPr>
+      <w:r>
+        <w:t>Cochez ou décochez la case pour la création d'un raccourci sur le bureau.</w:t>
+      </w:r>
+    </w:p>
+    <w:p>
+      <w:pPr>
+        <w:pStyle w:val="Paragraphedeliste"/>
+        <w:numPr>
+          <w:ilvl w:val="0"/>
+          <w:numId w:val="8"/>
+        </w:numPr>
+        <w:spacing w:line="360" w:lineRule="auto"/>
+      </w:pPr>
+      <w:r>
+        <w:t>Cliquez sur « Install » et patientez.</w:t>
+      </w:r>
+    </w:p>
+    <w:p>
+      <w:pPr>
+        <w:pStyle w:val="Paragraphedeliste"/>
+        <w:numPr>
+          <w:ilvl w:val="0"/>
+          <w:numId w:val="8"/>
+        </w:numPr>
+        <w:spacing w:line="360" w:lineRule="auto"/>
+      </w:pPr>
+      <w:r>
+        <w:t>Cliquez ensuite sur « Finish ».</w:t>
+      </w:r>
+    </w:p>
+    <w:p>
+      <w:pPr>
+        <w:pStyle w:val="Paragraphedeliste"/>
+        <w:numPr>
+          <w:ilvl w:val="0"/>
+          <w:numId w:val="8"/>
+        </w:numPr>
+        <w:spacing w:line="360" w:lineRule="auto"/>
+      </w:pPr>
+      <w:r>
+        <w:t>Double-cliquez sur l'icône de l'application pour la lancer.</w:t>
+      </w:r>
+    </w:p>
+    <w:p>
+      <w:pPr>
+        <w:pStyle w:val="Paragraphedeliste"/>
+        <w:numPr>
+          <w:ilvl w:val="0"/>
+          <w:numId w:val="8"/>
+        </w:numPr>
+        <w:spacing w:line="360" w:lineRule="auto"/>
+      </w:pPr>
+      <w:r>
+        <w:t>Si aucun utilisateur administrateur n'a été créé dans la base de données, un compte administrateur sera automatiquement créé avec comme nom d'utilisateur « admin » et mot de passe « admin ». Vous pourrez vous connecter directement à l'application en utilisant ces identifiants</w:t>
+      </w:r>
+      <w:r>
+        <w:t>.</w:t>
+      </w:r>
+    </w:p>
+    <w:p>
+      <w:pPr>
+        <w:pStyle w:val="Titre3"/>
+      </w:pPr>
+      <w:bookmarkStart w:id="6" w:name="_Toc161533076"/>
+      <w:r>
+        <w:lastRenderedPageBreak/>
+        <w:t>Application du guichet autonome</w:t>
       </w:r>
       <w:bookmarkEnd w:id="6"/>
     </w:p>
     <w:p>
+      <w:pPr>
+        <w:pStyle w:val="Paragraphedeliste"/>
+        <w:numPr>
+          <w:ilvl w:val="0"/>
+          <w:numId w:val="9"/>
+        </w:numPr>
+        <w:spacing w:line="360" w:lineRule="auto"/>
+      </w:pPr>
       <w:r>
-        <w:t>Marche à suivre pour la suppression</w:t>
+        <w:t>Lancez le progiciel d'installation.</w:t>
+      </w:r>
+    </w:p>
+    <w:p>
+      <w:pPr>
+        <w:pStyle w:val="Paragraphedeliste"/>
+        <w:numPr>
+          <w:ilvl w:val="0"/>
+          <w:numId w:val="9"/>
+        </w:numPr>
+        <w:spacing w:line="360" w:lineRule="auto"/>
+      </w:pPr>
+      <w:r>
+        <w:t>Acceptez les droits d'administrateur si demandés.</w:t>
+      </w:r>
+    </w:p>
+    <w:p>
+      <w:pPr>
+        <w:pStyle w:val="Paragraphedeliste"/>
+        <w:numPr>
+          <w:ilvl w:val="0"/>
+          <w:numId w:val="9"/>
+        </w:numPr>
+        <w:spacing w:line="360" w:lineRule="auto"/>
+      </w:pPr>
+      <w:r>
+        <w:t>Choisissez le dossier d'installation.</w:t>
+      </w:r>
+    </w:p>
+    <w:p>
+      <w:pPr>
+        <w:pStyle w:val="Paragraphedeliste"/>
+        <w:numPr>
+          <w:ilvl w:val="0"/>
+          <w:numId w:val="9"/>
+        </w:numPr>
+        <w:spacing w:line="360" w:lineRule="auto"/>
+      </w:pPr>
+      <w:r>
+        <w:t>Sélectionnez le nom de votre application dans le menu Démarrer.</w:t>
+      </w:r>
+    </w:p>
+    <w:p>
+      <w:pPr>
+        <w:pStyle w:val="Paragraphedeliste"/>
+        <w:numPr>
+          <w:ilvl w:val="0"/>
+          <w:numId w:val="9"/>
+        </w:numPr>
+        <w:spacing w:line="360" w:lineRule="auto"/>
+      </w:pPr>
+      <w:r>
+        <w:t>Cochez ou décochez la case pour la création d'un raccourci sur le bureau.</w:t>
+      </w:r>
+    </w:p>
+    <w:p>
+      <w:pPr>
+        <w:pStyle w:val="Paragraphedeliste"/>
+        <w:numPr>
+          <w:ilvl w:val="0"/>
+          <w:numId w:val="9"/>
+        </w:numPr>
+        <w:spacing w:line="360" w:lineRule="auto"/>
+      </w:pPr>
+      <w:r>
+        <w:t>Cliquez sur « Install » et patientez.</w:t>
+      </w:r>
+    </w:p>
+    <w:p>
+      <w:pPr>
+        <w:pStyle w:val="Paragraphedeliste"/>
+        <w:numPr>
+          <w:ilvl w:val="0"/>
+          <w:numId w:val="9"/>
+        </w:numPr>
+        <w:spacing w:line="360" w:lineRule="auto"/>
+      </w:pPr>
+      <w:r>
+        <w:t>Cliquez ensuite sur « Finish ».</w:t>
+      </w:r>
+    </w:p>
+    <w:p>
+      <w:pPr>
+        <w:pStyle w:val="Paragraphedeliste"/>
+        <w:numPr>
+          <w:ilvl w:val="0"/>
+          <w:numId w:val="9"/>
+        </w:numPr>
+        <w:spacing w:line="360" w:lineRule="auto"/>
+      </w:pPr>
+      <w:r>
+        <w:t>Double-cliquez sur l'icône de l'application pour la lancer.</w:t>
+      </w:r>
+    </w:p>
+    <w:p>
+      <w:pPr>
+        <w:pStyle w:val="Paragraphedeliste"/>
+        <w:numPr>
+          <w:ilvl w:val="0"/>
+          <w:numId w:val="9"/>
+        </w:numPr>
+        <w:spacing w:line="360" w:lineRule="auto"/>
+      </w:pPr>
+      <w:r>
+        <w:t>Une fois sur l’application, vous pourrez créer un compte avec vos identifiants.</w:t>
       </w:r>
     </w:p>
     <w:p/>
@@ -4830,6 +5175,119 @@
     </w:lvl>
   </w:abstractNum>
   <w:abstractNum w:abstractNumId="1" w15:restartNumberingAfterBreak="0">
+    <w:nsid w:val="0BD9254C"/>
+    <w:multiLevelType w:val="hybridMultilevel"/>
+    <w:tmpl w:val="A0880422"/>
+    <w:lvl w:ilvl="0" w:tplc="0C0C0001">
+      <w:start w:val="1"/>
+      <w:numFmt w:val="bullet"/>
+      <w:lvlText w:val=""/>
+      <w:lvlJc w:val="left"/>
+      <w:pPr>
+        <w:ind w:left="720" w:hanging="360"/>
+      </w:pPr>
+      <w:rPr>
+        <w:rFonts w:ascii="Symbol" w:hAnsi="Symbol" w:hint="default"/>
+      </w:rPr>
+    </w:lvl>
+    <w:lvl w:ilvl="1" w:tplc="0C0C0003" w:tentative="1">
+      <w:start w:val="1"/>
+      <w:numFmt w:val="bullet"/>
+      <w:lvlText w:val="o"/>
+      <w:lvlJc w:val="left"/>
+      <w:pPr>
+        <w:ind w:left="1440" w:hanging="360"/>
+      </w:pPr>
+      <w:rPr>
+        <w:rFonts w:ascii="Courier New" w:hAnsi="Courier New" w:cs="Courier New" w:hint="default"/>
+      </w:rPr>
+    </w:lvl>
+    <w:lvl w:ilvl="2" w:tplc="0C0C0005" w:tentative="1">
+      <w:start w:val="1"/>
+      <w:numFmt w:val="bullet"/>
+      <w:lvlText w:val=""/>
+      <w:lvlJc w:val="left"/>
+      <w:pPr>
+        <w:ind w:left="2160" w:hanging="360"/>
+      </w:pPr>
+      <w:rPr>
+        <w:rFonts w:ascii="Wingdings" w:hAnsi="Wingdings" w:hint="default"/>
+      </w:rPr>
+    </w:lvl>
+    <w:lvl w:ilvl="3" w:tplc="0C0C0001" w:tentative="1">
+      <w:start w:val="1"/>
+      <w:numFmt w:val="bullet"/>
+      <w:lvlText w:val=""/>
+      <w:lvlJc w:val="left"/>
+      <w:pPr>
+        <w:ind w:left="2880" w:hanging="360"/>
+      </w:pPr>
+      <w:rPr>
+        <w:rFonts w:ascii="Symbol" w:hAnsi="Symbol" w:hint="default"/>
+      </w:rPr>
+    </w:lvl>
+    <w:lvl w:ilvl="4" w:tplc="0C0C0003" w:tentative="1">
+      <w:start w:val="1"/>
+      <w:numFmt w:val="bullet"/>
+      <w:lvlText w:val="o"/>
+      <w:lvlJc w:val="left"/>
+      <w:pPr>
+        <w:ind w:left="3600" w:hanging="360"/>
+      </w:pPr>
+      <w:rPr>
+        <w:rFonts w:ascii="Courier New" w:hAnsi="Courier New" w:cs="Courier New" w:hint="default"/>
+      </w:rPr>
+    </w:lvl>
+    <w:lvl w:ilvl="5" w:tplc="0C0C0005" w:tentative="1">
+      <w:start w:val="1"/>
+      <w:numFmt w:val="bullet"/>
+      <w:lvlText w:val=""/>
+      <w:lvlJc w:val="left"/>
+      <w:pPr>
+        <w:ind w:left="4320" w:hanging="360"/>
+      </w:pPr>
+      <w:rPr>
+        <w:rFonts w:ascii="Wingdings" w:hAnsi="Wingdings" w:hint="default"/>
+      </w:rPr>
+    </w:lvl>
+    <w:lvl w:ilvl="6" w:tplc="0C0C0001" w:tentative="1">
+      <w:start w:val="1"/>
+      <w:numFmt w:val="bullet"/>
+      <w:lvlText w:val=""/>
+      <w:lvlJc w:val="left"/>
+      <w:pPr>
+        <w:ind w:left="5040" w:hanging="360"/>
+      </w:pPr>
+      <w:rPr>
+        <w:rFonts w:ascii="Symbol" w:hAnsi="Symbol" w:hint="default"/>
+      </w:rPr>
+    </w:lvl>
+    <w:lvl w:ilvl="7" w:tplc="0C0C0003" w:tentative="1">
+      <w:start w:val="1"/>
+      <w:numFmt w:val="bullet"/>
+      <w:lvlText w:val="o"/>
+      <w:lvlJc w:val="left"/>
+      <w:pPr>
+        <w:ind w:left="5760" w:hanging="360"/>
+      </w:pPr>
+      <w:rPr>
+        <w:rFonts w:ascii="Courier New" w:hAnsi="Courier New" w:cs="Courier New" w:hint="default"/>
+      </w:rPr>
+    </w:lvl>
+    <w:lvl w:ilvl="8" w:tplc="0C0C0005" w:tentative="1">
+      <w:start w:val="1"/>
+      <w:numFmt w:val="bullet"/>
+      <w:lvlText w:val=""/>
+      <w:lvlJc w:val="left"/>
+      <w:pPr>
+        <w:ind w:left="6480" w:hanging="360"/>
+      </w:pPr>
+      <w:rPr>
+        <w:rFonts w:ascii="Wingdings" w:hAnsi="Wingdings" w:hint="default"/>
+      </w:rPr>
+    </w:lvl>
+  </w:abstractNum>
+  <w:abstractNum w:abstractNumId="2" w15:restartNumberingAfterBreak="0">
     <w:nsid w:val="10E8547E"/>
     <w:multiLevelType w:val="hybridMultilevel"/>
     <w:tmpl w:val="40C42FD4"/>
@@ -4942,7 +5400,93 @@
       </w:rPr>
     </w:lvl>
   </w:abstractNum>
-  <w:abstractNum w:abstractNumId="2" w15:restartNumberingAfterBreak="0">
+  <w:abstractNum w:abstractNumId="3" w15:restartNumberingAfterBreak="0">
+    <w:nsid w:val="24F8693D"/>
+    <w:multiLevelType w:val="hybridMultilevel"/>
+    <w:tmpl w:val="0F5ECBFE"/>
+    <w:lvl w:ilvl="0" w:tplc="0C0C000F">
+      <w:start w:val="1"/>
+      <w:numFmt w:val="decimal"/>
+      <w:lvlText w:val="%1."/>
+      <w:lvlJc w:val="left"/>
+      <w:pPr>
+        <w:ind w:left="720" w:hanging="360"/>
+      </w:pPr>
+    </w:lvl>
+    <w:lvl w:ilvl="1" w:tplc="0C0C0019" w:tentative="1">
+      <w:start w:val="1"/>
+      <w:numFmt w:val="lowerLetter"/>
+      <w:lvlText w:val="%2."/>
+      <w:lvlJc w:val="left"/>
+      <w:pPr>
+        <w:ind w:left="1440" w:hanging="360"/>
+      </w:pPr>
+    </w:lvl>
+    <w:lvl w:ilvl="2" w:tplc="0C0C001B" w:tentative="1">
+      <w:start w:val="1"/>
+      <w:numFmt w:val="lowerRoman"/>
+      <w:lvlText w:val="%3."/>
+      <w:lvlJc w:val="right"/>
+      <w:pPr>
+        <w:ind w:left="2160" w:hanging="180"/>
+      </w:pPr>
+    </w:lvl>
+    <w:lvl w:ilvl="3" w:tplc="0C0C000F" w:tentative="1">
+      <w:start w:val="1"/>
+      <w:numFmt w:val="decimal"/>
+      <w:lvlText w:val="%4."/>
+      <w:lvlJc w:val="left"/>
+      <w:pPr>
+        <w:ind w:left="2880" w:hanging="360"/>
+      </w:pPr>
+    </w:lvl>
+    <w:lvl w:ilvl="4" w:tplc="0C0C0019" w:tentative="1">
+      <w:start w:val="1"/>
+      <w:numFmt w:val="lowerLetter"/>
+      <w:lvlText w:val="%5."/>
+      <w:lvlJc w:val="left"/>
+      <w:pPr>
+        <w:ind w:left="3600" w:hanging="360"/>
+      </w:pPr>
+    </w:lvl>
+    <w:lvl w:ilvl="5" w:tplc="0C0C001B" w:tentative="1">
+      <w:start w:val="1"/>
+      <w:numFmt w:val="lowerRoman"/>
+      <w:lvlText w:val="%6."/>
+      <w:lvlJc w:val="right"/>
+      <w:pPr>
+        <w:ind w:left="4320" w:hanging="180"/>
+      </w:pPr>
+    </w:lvl>
+    <w:lvl w:ilvl="6" w:tplc="0C0C000F" w:tentative="1">
+      <w:start w:val="1"/>
+      <w:numFmt w:val="decimal"/>
+      <w:lvlText w:val="%7."/>
+      <w:lvlJc w:val="left"/>
+      <w:pPr>
+        <w:ind w:left="5040" w:hanging="360"/>
+      </w:pPr>
+    </w:lvl>
+    <w:lvl w:ilvl="7" w:tplc="0C0C0019" w:tentative="1">
+      <w:start w:val="1"/>
+      <w:numFmt w:val="lowerLetter"/>
+      <w:lvlText w:val="%8."/>
+      <w:lvlJc w:val="left"/>
+      <w:pPr>
+        <w:ind w:left="5760" w:hanging="360"/>
+      </w:pPr>
+    </w:lvl>
+    <w:lvl w:ilvl="8" w:tplc="0C0C001B" w:tentative="1">
+      <w:start w:val="1"/>
+      <w:numFmt w:val="lowerRoman"/>
+      <w:lvlText w:val="%9."/>
+      <w:lvlJc w:val="right"/>
+      <w:pPr>
+        <w:ind w:left="6480" w:hanging="180"/>
+      </w:pPr>
+    </w:lvl>
+  </w:abstractNum>
+  <w:abstractNum w:abstractNumId="4" w15:restartNumberingAfterBreak="0">
     <w:nsid w:val="353A37FD"/>
     <w:multiLevelType w:val="hybridMultilevel"/>
     <w:tmpl w:val="C366D858"/>
@@ -5028,7 +5572,120 @@
       </w:pPr>
     </w:lvl>
   </w:abstractNum>
-  <w:abstractNum w:abstractNumId="3" w15:restartNumberingAfterBreak="0">
+  <w:abstractNum w:abstractNumId="5" w15:restartNumberingAfterBreak="0">
+    <w:nsid w:val="38D046EF"/>
+    <w:multiLevelType w:val="hybridMultilevel"/>
+    <w:tmpl w:val="DCE27F72"/>
+    <w:lvl w:ilvl="0" w:tplc="0C0C0001">
+      <w:start w:val="1"/>
+      <w:numFmt w:val="bullet"/>
+      <w:lvlText w:val=""/>
+      <w:lvlJc w:val="left"/>
+      <w:pPr>
+        <w:ind w:left="720" w:hanging="360"/>
+      </w:pPr>
+      <w:rPr>
+        <w:rFonts w:ascii="Symbol" w:hAnsi="Symbol" w:hint="default"/>
+      </w:rPr>
+    </w:lvl>
+    <w:lvl w:ilvl="1" w:tplc="0C0C0003" w:tentative="1">
+      <w:start w:val="1"/>
+      <w:numFmt w:val="bullet"/>
+      <w:lvlText w:val="o"/>
+      <w:lvlJc w:val="left"/>
+      <w:pPr>
+        <w:ind w:left="1440" w:hanging="360"/>
+      </w:pPr>
+      <w:rPr>
+        <w:rFonts w:ascii="Courier New" w:hAnsi="Courier New" w:cs="Courier New" w:hint="default"/>
+      </w:rPr>
+    </w:lvl>
+    <w:lvl w:ilvl="2" w:tplc="0C0C0005" w:tentative="1">
+      <w:start w:val="1"/>
+      <w:numFmt w:val="bullet"/>
+      <w:lvlText w:val=""/>
+      <w:lvlJc w:val="left"/>
+      <w:pPr>
+        <w:ind w:left="2160" w:hanging="360"/>
+      </w:pPr>
+      <w:rPr>
+        <w:rFonts w:ascii="Wingdings" w:hAnsi="Wingdings" w:hint="default"/>
+      </w:rPr>
+    </w:lvl>
+    <w:lvl w:ilvl="3" w:tplc="0C0C0001" w:tentative="1">
+      <w:start w:val="1"/>
+      <w:numFmt w:val="bullet"/>
+      <w:lvlText w:val=""/>
+      <w:lvlJc w:val="left"/>
+      <w:pPr>
+        <w:ind w:left="2880" w:hanging="360"/>
+      </w:pPr>
+      <w:rPr>
+        <w:rFonts w:ascii="Symbol" w:hAnsi="Symbol" w:hint="default"/>
+      </w:rPr>
+    </w:lvl>
+    <w:lvl w:ilvl="4" w:tplc="0C0C0003" w:tentative="1">
+      <w:start w:val="1"/>
+      <w:numFmt w:val="bullet"/>
+      <w:lvlText w:val="o"/>
+      <w:lvlJc w:val="left"/>
+      <w:pPr>
+        <w:ind w:left="3600" w:hanging="360"/>
+      </w:pPr>
+      <w:rPr>
+        <w:rFonts w:ascii="Courier New" w:hAnsi="Courier New" w:cs="Courier New" w:hint="default"/>
+      </w:rPr>
+    </w:lvl>
+    <w:lvl w:ilvl="5" w:tplc="0C0C0005" w:tentative="1">
+      <w:start w:val="1"/>
+      <w:numFmt w:val="bullet"/>
+      <w:lvlText w:val=""/>
+      <w:lvlJc w:val="left"/>
+      <w:pPr>
+        <w:ind w:left="4320" w:hanging="360"/>
+      </w:pPr>
+      <w:rPr>
+        <w:rFonts w:ascii="Wingdings" w:hAnsi="Wingdings" w:hint="default"/>
+      </w:rPr>
+    </w:lvl>
+    <w:lvl w:ilvl="6" w:tplc="0C0C0001" w:tentative="1">
+      <w:start w:val="1"/>
+      <w:numFmt w:val="bullet"/>
+      <w:lvlText w:val=""/>
+      <w:lvlJc w:val="left"/>
+      <w:pPr>
+        <w:ind w:left="5040" w:hanging="360"/>
+      </w:pPr>
+      <w:rPr>
+        <w:rFonts w:ascii="Symbol" w:hAnsi="Symbol" w:hint="default"/>
+      </w:rPr>
+    </w:lvl>
+    <w:lvl w:ilvl="7" w:tplc="0C0C0003" w:tentative="1">
+      <w:start w:val="1"/>
+      <w:numFmt w:val="bullet"/>
+      <w:lvlText w:val="o"/>
+      <w:lvlJc w:val="left"/>
+      <w:pPr>
+        <w:ind w:left="5760" w:hanging="360"/>
+      </w:pPr>
+      <w:rPr>
+        <w:rFonts w:ascii="Courier New" w:hAnsi="Courier New" w:cs="Courier New" w:hint="default"/>
+      </w:rPr>
+    </w:lvl>
+    <w:lvl w:ilvl="8" w:tplc="0C0C0005" w:tentative="1">
+      <w:start w:val="1"/>
+      <w:numFmt w:val="bullet"/>
+      <w:lvlText w:val=""/>
+      <w:lvlJc w:val="left"/>
+      <w:pPr>
+        <w:ind w:left="6480" w:hanging="360"/>
+      </w:pPr>
+      <w:rPr>
+        <w:rFonts w:ascii="Wingdings" w:hAnsi="Wingdings" w:hint="default"/>
+      </w:rPr>
+    </w:lvl>
+  </w:abstractNum>
+  <w:abstractNum w:abstractNumId="6" w15:restartNumberingAfterBreak="0">
     <w:nsid w:val="3A1C15C2"/>
     <w:multiLevelType w:val="hybridMultilevel"/>
     <w:tmpl w:val="B052B786"/>
@@ -5114,17 +5771,204 @@
       </w:pPr>
     </w:lvl>
   </w:abstractNum>
+  <w:abstractNum w:abstractNumId="7" w15:restartNumberingAfterBreak="0">
+    <w:nsid w:val="5EE679D4"/>
+    <w:multiLevelType w:val="hybridMultilevel"/>
+    <w:tmpl w:val="B2528CE4"/>
+    <w:lvl w:ilvl="0" w:tplc="FFFFFFFF">
+      <w:start w:val="1"/>
+      <w:numFmt w:val="decimal"/>
+      <w:lvlText w:val="%1."/>
+      <w:lvlJc w:val="left"/>
+      <w:pPr>
+        <w:ind w:left="720" w:hanging="360"/>
+      </w:pPr>
+    </w:lvl>
+    <w:lvl w:ilvl="1" w:tplc="FFFFFFFF" w:tentative="1">
+      <w:start w:val="1"/>
+      <w:numFmt w:val="lowerLetter"/>
+      <w:lvlText w:val="%2."/>
+      <w:lvlJc w:val="left"/>
+      <w:pPr>
+        <w:ind w:left="1440" w:hanging="360"/>
+      </w:pPr>
+    </w:lvl>
+    <w:lvl w:ilvl="2" w:tplc="FFFFFFFF" w:tentative="1">
+      <w:start w:val="1"/>
+      <w:numFmt w:val="lowerRoman"/>
+      <w:lvlText w:val="%3."/>
+      <w:lvlJc w:val="right"/>
+      <w:pPr>
+        <w:ind w:left="2160" w:hanging="180"/>
+      </w:pPr>
+    </w:lvl>
+    <w:lvl w:ilvl="3" w:tplc="FFFFFFFF" w:tentative="1">
+      <w:start w:val="1"/>
+      <w:numFmt w:val="decimal"/>
+      <w:lvlText w:val="%4."/>
+      <w:lvlJc w:val="left"/>
+      <w:pPr>
+        <w:ind w:left="2880" w:hanging="360"/>
+      </w:pPr>
+    </w:lvl>
+    <w:lvl w:ilvl="4" w:tplc="FFFFFFFF" w:tentative="1">
+      <w:start w:val="1"/>
+      <w:numFmt w:val="lowerLetter"/>
+      <w:lvlText w:val="%5."/>
+      <w:lvlJc w:val="left"/>
+      <w:pPr>
+        <w:ind w:left="3600" w:hanging="360"/>
+      </w:pPr>
+    </w:lvl>
+    <w:lvl w:ilvl="5" w:tplc="FFFFFFFF" w:tentative="1">
+      <w:start w:val="1"/>
+      <w:numFmt w:val="lowerRoman"/>
+      <w:lvlText w:val="%6."/>
+      <w:lvlJc w:val="right"/>
+      <w:pPr>
+        <w:ind w:left="4320" w:hanging="180"/>
+      </w:pPr>
+    </w:lvl>
+    <w:lvl w:ilvl="6" w:tplc="FFFFFFFF" w:tentative="1">
+      <w:start w:val="1"/>
+      <w:numFmt w:val="decimal"/>
+      <w:lvlText w:val="%7."/>
+      <w:lvlJc w:val="left"/>
+      <w:pPr>
+        <w:ind w:left="5040" w:hanging="360"/>
+      </w:pPr>
+    </w:lvl>
+    <w:lvl w:ilvl="7" w:tplc="FFFFFFFF" w:tentative="1">
+      <w:start w:val="1"/>
+      <w:numFmt w:val="lowerLetter"/>
+      <w:lvlText w:val="%8."/>
+      <w:lvlJc w:val="left"/>
+      <w:pPr>
+        <w:ind w:left="5760" w:hanging="360"/>
+      </w:pPr>
+    </w:lvl>
+    <w:lvl w:ilvl="8" w:tplc="FFFFFFFF" w:tentative="1">
+      <w:start w:val="1"/>
+      <w:numFmt w:val="lowerRoman"/>
+      <w:lvlText w:val="%9."/>
+      <w:lvlJc w:val="right"/>
+      <w:pPr>
+        <w:ind w:left="6480" w:hanging="180"/>
+      </w:pPr>
+    </w:lvl>
+  </w:abstractNum>
+  <w:abstractNum w:abstractNumId="8" w15:restartNumberingAfterBreak="0">
+    <w:nsid w:val="7A1727FD"/>
+    <w:multiLevelType w:val="hybridMultilevel"/>
+    <w:tmpl w:val="B2528CE4"/>
+    <w:lvl w:ilvl="0" w:tplc="0C0C000F">
+      <w:start w:val="1"/>
+      <w:numFmt w:val="decimal"/>
+      <w:lvlText w:val="%1."/>
+      <w:lvlJc w:val="left"/>
+      <w:pPr>
+        <w:ind w:left="720" w:hanging="360"/>
+      </w:pPr>
+    </w:lvl>
+    <w:lvl w:ilvl="1" w:tplc="0C0C0019" w:tentative="1">
+      <w:start w:val="1"/>
+      <w:numFmt w:val="lowerLetter"/>
+      <w:lvlText w:val="%2."/>
+      <w:lvlJc w:val="left"/>
+      <w:pPr>
+        <w:ind w:left="1440" w:hanging="360"/>
+      </w:pPr>
+    </w:lvl>
+    <w:lvl w:ilvl="2" w:tplc="0C0C001B" w:tentative="1">
+      <w:start w:val="1"/>
+      <w:numFmt w:val="lowerRoman"/>
+      <w:lvlText w:val="%3."/>
+      <w:lvlJc w:val="right"/>
+      <w:pPr>
+        <w:ind w:left="2160" w:hanging="180"/>
+      </w:pPr>
+    </w:lvl>
+    <w:lvl w:ilvl="3" w:tplc="0C0C000F" w:tentative="1">
+      <w:start w:val="1"/>
+      <w:numFmt w:val="decimal"/>
+      <w:lvlText w:val="%4."/>
+      <w:lvlJc w:val="left"/>
+      <w:pPr>
+        <w:ind w:left="2880" w:hanging="360"/>
+      </w:pPr>
+    </w:lvl>
+    <w:lvl w:ilvl="4" w:tplc="0C0C0019" w:tentative="1">
+      <w:start w:val="1"/>
+      <w:numFmt w:val="lowerLetter"/>
+      <w:lvlText w:val="%5."/>
+      <w:lvlJc w:val="left"/>
+      <w:pPr>
+        <w:ind w:left="3600" w:hanging="360"/>
+      </w:pPr>
+    </w:lvl>
+    <w:lvl w:ilvl="5" w:tplc="0C0C001B" w:tentative="1">
+      <w:start w:val="1"/>
+      <w:numFmt w:val="lowerRoman"/>
+      <w:lvlText w:val="%6."/>
+      <w:lvlJc w:val="right"/>
+      <w:pPr>
+        <w:ind w:left="4320" w:hanging="180"/>
+      </w:pPr>
+    </w:lvl>
+    <w:lvl w:ilvl="6" w:tplc="0C0C000F" w:tentative="1">
+      <w:start w:val="1"/>
+      <w:numFmt w:val="decimal"/>
+      <w:lvlText w:val="%7."/>
+      <w:lvlJc w:val="left"/>
+      <w:pPr>
+        <w:ind w:left="5040" w:hanging="360"/>
+      </w:pPr>
+    </w:lvl>
+    <w:lvl w:ilvl="7" w:tplc="0C0C0019" w:tentative="1">
+      <w:start w:val="1"/>
+      <w:numFmt w:val="lowerLetter"/>
+      <w:lvlText w:val="%8."/>
+      <w:lvlJc w:val="left"/>
+      <w:pPr>
+        <w:ind w:left="5760" w:hanging="360"/>
+      </w:pPr>
+    </w:lvl>
+    <w:lvl w:ilvl="8" w:tplc="0C0C001B" w:tentative="1">
+      <w:start w:val="1"/>
+      <w:numFmt w:val="lowerRoman"/>
+      <w:lvlText w:val="%9."/>
+      <w:lvlJc w:val="right"/>
+      <w:pPr>
+        <w:ind w:left="6480" w:hanging="180"/>
+      </w:pPr>
+    </w:lvl>
+  </w:abstractNum>
   <w:num w:numId="1" w16cid:durableId="1680422793">
-    <w:abstractNumId w:val="3"/>
+    <w:abstractNumId w:val="6"/>
   </w:num>
   <w:num w:numId="2" w16cid:durableId="1738897246">
-    <w:abstractNumId w:val="2"/>
+    <w:abstractNumId w:val="4"/>
   </w:num>
   <w:num w:numId="3" w16cid:durableId="1100637894">
-    <w:abstractNumId w:val="1"/>
+    <w:abstractNumId w:val="2"/>
   </w:num>
   <w:num w:numId="4" w16cid:durableId="780875119">
     <w:abstractNumId w:val="0"/>
+  </w:num>
+  <w:num w:numId="5" w16cid:durableId="1092245033">
+    <w:abstractNumId w:val="5"/>
+  </w:num>
+  <w:num w:numId="6" w16cid:durableId="330832664">
+    <w:abstractNumId w:val="3"/>
+  </w:num>
+  <w:num w:numId="7" w16cid:durableId="2083484032">
+    <w:abstractNumId w:val="1"/>
+  </w:num>
+  <w:num w:numId="8" w16cid:durableId="1817869730">
+    <w:abstractNumId w:val="8"/>
+  </w:num>
+  <w:num w:numId="9" w16cid:durableId="2096901542">
+    <w:abstractNumId w:val="7"/>
   </w:num>
 </w:numbering>
 </file>
@@ -6709,7 +7553,7 @@
 
 <file path=customXml/item1.xml><?xml version="1.0" encoding="utf-8"?>
 <CoverPageProperties xmlns="http://schemas.microsoft.com/office/2006/coverPageProps">
-  <PublishDate>2023-09-22T00:00:00</PublishDate>
+  <PublishDate>2024-03-17T00:00:00</PublishDate>
   <Abstract/>
   <CompanyAddress/>
   <CompanyPhone/>

</xml_diff>

<commit_message>
Update row heights and add admin visibility
</commit_message>
<xml_diff>
--- a/Documentation/Guide/SeatSwift_GuideInstallation.docx
+++ b/Documentation/Guide/SeatSwift_GuideInstallation.docx
@@ -4159,7 +4159,7 @@
           <w:r>
             <w:fldChar w:fldCharType="separate"/>
           </w:r>
-          <w:hyperlink w:anchor="_Toc161533070" w:history="1">
+          <w:hyperlink w:anchor="_Toc161565839" w:history="1">
             <w:r>
               <w:rPr>
                 <w:rStyle w:val="Lienhypertexte"/>
@@ -4186,7 +4186,7 @@
                 <w:noProof/>
                 <w:webHidden/>
               </w:rPr>
-              <w:instrText xml:space="preserve"> PAGEREF _Toc161533070 \h </w:instrText>
+              <w:instrText xml:space="preserve"> PAGEREF _Toc161565839 \h </w:instrText>
             </w:r>
             <w:r>
               <w:rPr>
@@ -4232,7 +4232,7 @@
               <w14:ligatures w14:val="standardContextual"/>
             </w:rPr>
           </w:pPr>
-          <w:hyperlink w:anchor="_Toc161533071" w:history="1">
+          <w:hyperlink w:anchor="_Toc161565840" w:history="1">
             <w:r>
               <w:rPr>
                 <w:rStyle w:val="Lienhypertexte"/>
@@ -4259,7 +4259,7 @@
                 <w:noProof/>
                 <w:webHidden/>
               </w:rPr>
-              <w:instrText xml:space="preserve"> PAGEREF _Toc161533071 \h </w:instrText>
+              <w:instrText xml:space="preserve"> PAGEREF _Toc161565840 \h </w:instrText>
             </w:r>
             <w:r>
               <w:rPr>
@@ -4305,7 +4305,7 @@
               <w14:ligatures w14:val="standardContextual"/>
             </w:rPr>
           </w:pPr>
-          <w:hyperlink w:anchor="_Toc161533072" w:history="1">
+          <w:hyperlink w:anchor="_Toc161565841" w:history="1">
             <w:r>
               <w:rPr>
                 <w:rStyle w:val="Lienhypertexte"/>
@@ -4332,7 +4332,7 @@
                 <w:noProof/>
                 <w:webHidden/>
               </w:rPr>
-              <w:instrText xml:space="preserve"> PAGEREF _Toc161533072 \h </w:instrText>
+              <w:instrText xml:space="preserve"> PAGEREF _Toc161565841 \h </w:instrText>
             </w:r>
             <w:r>
               <w:rPr>
@@ -4378,7 +4378,7 @@
               <w14:ligatures w14:val="standardContextual"/>
             </w:rPr>
           </w:pPr>
-          <w:hyperlink w:anchor="_Toc161533073" w:history="1">
+          <w:hyperlink w:anchor="_Toc161565842" w:history="1">
             <w:r>
               <w:rPr>
                 <w:rStyle w:val="Lienhypertexte"/>
@@ -4405,7 +4405,7 @@
                 <w:noProof/>
                 <w:webHidden/>
               </w:rPr>
-              <w:instrText xml:space="preserve"> PAGEREF _Toc161533073 \h </w:instrText>
+              <w:instrText xml:space="preserve"> PAGEREF _Toc161565842 \h </w:instrText>
             </w:r>
             <w:r>
               <w:rPr>
@@ -4451,7 +4451,7 @@
               <w14:ligatures w14:val="standardContextual"/>
             </w:rPr>
           </w:pPr>
-          <w:hyperlink w:anchor="_Toc161533074" w:history="1">
+          <w:hyperlink w:anchor="_Toc161565843" w:history="1">
             <w:r>
               <w:rPr>
                 <w:rStyle w:val="Lienhypertexte"/>
@@ -4478,7 +4478,7 @@
                 <w:noProof/>
                 <w:webHidden/>
               </w:rPr>
-              <w:instrText xml:space="preserve"> PAGEREF _Toc161533074 \h </w:instrText>
+              <w:instrText xml:space="preserve"> PAGEREF _Toc161565843 \h </w:instrText>
             </w:r>
             <w:r>
               <w:rPr>
@@ -4524,7 +4524,7 @@
               <w14:ligatures w14:val="standardContextual"/>
             </w:rPr>
           </w:pPr>
-          <w:hyperlink w:anchor="_Toc161533075" w:history="1">
+          <w:hyperlink w:anchor="_Toc161565844" w:history="1">
             <w:r>
               <w:rPr>
                 <w:rStyle w:val="Lienhypertexte"/>
@@ -4551,80 +4551,7 @@
                 <w:noProof/>
                 <w:webHidden/>
               </w:rPr>
-              <w:instrText xml:space="preserve"> PAGEREF _Toc161533075 \h </w:instrText>
-            </w:r>
-            <w:r>
-              <w:rPr>
-                <w:noProof/>
-                <w:webHidden/>
-              </w:rPr>
-            </w:r>
-            <w:r>
-              <w:rPr>
-                <w:noProof/>
-                <w:webHidden/>
-              </w:rPr>
-              <w:fldChar w:fldCharType="separate"/>
-            </w:r>
-            <w:r>
-              <w:rPr>
-                <w:noProof/>
-                <w:webHidden/>
-              </w:rPr>
-              <w:t>2</w:t>
-            </w:r>
-            <w:r>
-              <w:rPr>
-                <w:noProof/>
-                <w:webHidden/>
-              </w:rPr>
-              <w:fldChar w:fldCharType="end"/>
-            </w:r>
-          </w:hyperlink>
-        </w:p>
-        <w:p>
-          <w:pPr>
-            <w:pStyle w:val="TM3"/>
-            <w:tabs>
-              <w:tab w:val="right" w:leader="dot" w:pos="8630"/>
-            </w:tabs>
-            <w:rPr>
-              <w:noProof/>
-              <w:kern w:val="2"/>
-              <w:sz w:val="24"/>
-              <w:szCs w:val="24"/>
-              <w:lang w:eastAsia="fr-CA"/>
-              <w14:ligatures w14:val="standardContextual"/>
-            </w:rPr>
-          </w:pPr>
-          <w:hyperlink w:anchor="_Toc161533076" w:history="1">
-            <w:r>
-              <w:rPr>
-                <w:rStyle w:val="Lienhypertexte"/>
-                <w:noProof/>
-              </w:rPr>
-              <w:t>Application du guichet autonome</w:t>
-            </w:r>
-            <w:r>
-              <w:rPr>
-                <w:noProof/>
-                <w:webHidden/>
-              </w:rPr>
-              <w:tab/>
-            </w:r>
-            <w:r>
-              <w:rPr>
-                <w:noProof/>
-                <w:webHidden/>
-              </w:rPr>
-              <w:fldChar w:fldCharType="begin"/>
-            </w:r>
-            <w:r>
-              <w:rPr>
-                <w:noProof/>
-                <w:webHidden/>
-              </w:rPr>
-              <w:instrText xml:space="preserve"> PAGEREF _Toc161533076 \h </w:instrText>
+              <w:instrText xml:space="preserve"> PAGEREF _Toc161565844 \h </w:instrText>
             </w:r>
             <w:r>
               <w:rPr>
@@ -4656,6 +4583,79 @@
           </w:hyperlink>
         </w:p>
         <w:p>
+          <w:pPr>
+            <w:pStyle w:val="TM3"/>
+            <w:tabs>
+              <w:tab w:val="right" w:leader="dot" w:pos="8630"/>
+            </w:tabs>
+            <w:rPr>
+              <w:noProof/>
+              <w:kern w:val="2"/>
+              <w:sz w:val="24"/>
+              <w:szCs w:val="24"/>
+              <w:lang w:eastAsia="fr-CA"/>
+              <w14:ligatures w14:val="standardContextual"/>
+            </w:rPr>
+          </w:pPr>
+          <w:hyperlink w:anchor="_Toc161565845" w:history="1">
+            <w:r>
+              <w:rPr>
+                <w:rStyle w:val="Lienhypertexte"/>
+                <w:noProof/>
+              </w:rPr>
+              <w:t>Application du guichet autonome</w:t>
+            </w:r>
+            <w:r>
+              <w:rPr>
+                <w:noProof/>
+                <w:webHidden/>
+              </w:rPr>
+              <w:tab/>
+            </w:r>
+            <w:r>
+              <w:rPr>
+                <w:noProof/>
+                <w:webHidden/>
+              </w:rPr>
+              <w:fldChar w:fldCharType="begin"/>
+            </w:r>
+            <w:r>
+              <w:rPr>
+                <w:noProof/>
+                <w:webHidden/>
+              </w:rPr>
+              <w:instrText xml:space="preserve"> PAGEREF _Toc161565845 \h </w:instrText>
+            </w:r>
+            <w:r>
+              <w:rPr>
+                <w:noProof/>
+                <w:webHidden/>
+              </w:rPr>
+            </w:r>
+            <w:r>
+              <w:rPr>
+                <w:noProof/>
+                <w:webHidden/>
+              </w:rPr>
+              <w:fldChar w:fldCharType="separate"/>
+            </w:r>
+            <w:r>
+              <w:rPr>
+                <w:noProof/>
+                <w:webHidden/>
+              </w:rPr>
+              <w:t>6</w:t>
+            </w:r>
+            <w:r>
+              <w:rPr>
+                <w:noProof/>
+                <w:webHidden/>
+              </w:rPr>
+              <w:fldChar w:fldCharType="end"/>
+            </w:r>
+          </w:hyperlink>
+        </w:p>
+        <w:p>
           <w:r>
             <w:rPr>
               <w:b/>
@@ -4676,7 +4676,7 @@
       <w:pPr>
         <w:pStyle w:val="Titre1"/>
       </w:pPr>
-      <w:bookmarkStart w:id="0" w:name="_Toc161533070"/>
+      <w:bookmarkStart w:id="0" w:name="_Toc161565839"/>
       <w:r>
         <w:lastRenderedPageBreak/>
         <w:t>Guide d’installation</w:t>
@@ -4692,7 +4692,7 @@
       <w:pPr>
         <w:pStyle w:val="Titre2"/>
       </w:pPr>
-      <w:bookmarkStart w:id="1" w:name="_Toc161533071"/>
+      <w:bookmarkStart w:id="1" w:name="_Toc161565840"/>
       <w:r>
         <w:t>Préalables</w:t>
       </w:r>
@@ -4702,7 +4702,7 @@
       <w:pPr>
         <w:pStyle w:val="Titre3"/>
       </w:pPr>
-      <w:bookmarkStart w:id="2" w:name="_Toc161533072"/>
+      <w:bookmarkStart w:id="2" w:name="_Toc161565841"/>
       <w:r>
         <w:t>Logiciels requis</w:t>
       </w:r>
@@ -4727,7 +4727,7 @@
       <w:pPr>
         <w:pStyle w:val="Titre3"/>
       </w:pPr>
-      <w:bookmarkStart w:id="3" w:name="_Toc161533073"/>
+      <w:bookmarkStart w:id="3" w:name="_Toc161565842"/>
       <w:r>
         <w:t>Configuration requise</w:t>
       </w:r>
@@ -4779,7 +4779,7 @@
       <w:pPr>
         <w:pStyle w:val="Titre2"/>
       </w:pPr>
-      <w:bookmarkStart w:id="4" w:name="_Toc161533074"/>
+      <w:bookmarkStart w:id="4" w:name="_Toc161565843"/>
       <w:r>
         <w:t>installation</w:t>
       </w:r>
@@ -4788,6 +4788,25 @@
     <w:p>
       <w:r>
         <w:t>Commencez par lancer le script de création de la base de données dans un « SSDB »</w:t>
+      </w:r>
+      <w:r>
+        <w:t>.</w:t>
+      </w:r>
+    </w:p>
+    <w:p>
+      <w:r>
+        <w:t xml:space="preserve">Ensuite, lancer le script de création de l’auditorium du </w:t>
+      </w:r>
+      <w:proofErr w:type="spellStart"/>
+      <w:r>
+        <w:t>Theatre</w:t>
+      </w:r>
+      <w:proofErr w:type="spellEnd"/>
+      <w:r>
+        <w:t xml:space="preserve"> CCHIC</w:t>
+      </w:r>
+      <w:r>
+        <w:t xml:space="preserve"> et de ses sièges</w:t>
       </w:r>
       <w:r>
         <w:t>.</w:t>
@@ -4811,10 +4830,25 @@
     </w:p>
     <w:p>
       <w:pPr>
+        <w:rPr>
+          <w:caps/>
+          <w:color w:val="1F3763" w:themeColor="accent1" w:themeShade="7F"/>
+          <w:spacing w:val="15"/>
+          <w:sz w:val="24"/>
+          <w:szCs w:val="24"/>
+        </w:rPr>
+      </w:pPr>
+      <w:r>
+        <w:br w:type="page"/>
+      </w:r>
+    </w:p>
+    <w:p>
+      <w:pPr>
         <w:pStyle w:val="Titre3"/>
       </w:pPr>
-      <w:bookmarkStart w:id="5" w:name="_Toc161533075"/>
+      <w:bookmarkStart w:id="5" w:name="_Toc161565844"/>
       <w:r>
+        <w:lastRenderedPageBreak/>
         <w:t>Application de gestion</w:t>
       </w:r>
       <w:bookmarkEnd w:id="5"/>
@@ -4867,14 +4901,44 @@
     <w:p>
       <w:pPr>
         <w:pStyle w:val="Paragraphedeliste"/>
-        <w:numPr>
-          <w:ilvl w:val="0"/>
-          <w:numId w:val="8"/>
-        </w:numPr>
         <w:spacing w:line="360" w:lineRule="auto"/>
       </w:pPr>
       <w:r>
-        <w:t>Sélectionnez le nom de votre application dans le menu Démarrer.</w:t>
+        <w:drawing>
+          <wp:inline distT="0" distB="0" distL="0" distR="0" wp14:anchorId="5BD04A38" wp14:editId="3C0BE573">
+            <wp:extent cx="2441051" cy="1929453"/>
+            <wp:effectExtent l="0" t="0" r="0" b="0"/>
+            <wp:docPr id="63214461" name="Image 1" descr="Une image contenant texte, Appareils électroniques, capture d’écran, affichage&#10;&#10;Description générée automatiquement"/>
+            <wp:cNvGraphicFramePr>
+              <a:graphicFrameLocks xmlns:a="http://schemas.openxmlformats.org/drawingml/2006/main" noChangeAspect="1"/>
+            </wp:cNvGraphicFramePr>
+            <a:graphic xmlns:a="http://schemas.openxmlformats.org/drawingml/2006/main">
+              <a:graphicData uri="http://schemas.openxmlformats.org/drawingml/2006/picture">
+                <pic:pic xmlns:pic="http://schemas.openxmlformats.org/drawingml/2006/picture">
+                  <pic:nvPicPr>
+                    <pic:cNvPr id="63214461" name="Image 1" descr="Une image contenant texte, Appareils électroniques, capture d’écran, affichage&#10;&#10;Description générée automatiquement"/>
+                    <pic:cNvPicPr/>
+                  </pic:nvPicPr>
+                  <pic:blipFill>
+                    <a:blip r:embed="rId7"/>
+                    <a:stretch>
+                      <a:fillRect/>
+                    </a:stretch>
+                  </pic:blipFill>
+                  <pic:spPr>
+                    <a:xfrm>
+                      <a:off x="0" y="0"/>
+                      <a:ext cx="2450787" cy="1937148"/>
+                    </a:xfrm>
+                    <a:prstGeom prst="rect">
+                      <a:avLst/>
+                    </a:prstGeom>
+                  </pic:spPr>
+                </pic:pic>
+              </a:graphicData>
+            </a:graphic>
+          </wp:inline>
+        </w:drawing>
       </w:r>
     </w:p>
     <w:p>
@@ -4887,7 +4951,50 @@
         <w:spacing w:line="360" w:lineRule="auto"/>
       </w:pPr>
       <w:r>
-        <w:t>Cochez ou décochez la case pour la création d'un raccourci sur le bureau.</w:t>
+        <w:t>Sélectionnez le nom de votre application dans le menu Démarrer.</w:t>
+      </w:r>
+    </w:p>
+    <w:p>
+      <w:pPr>
+        <w:pStyle w:val="Paragraphedeliste"/>
+        <w:spacing w:line="360" w:lineRule="auto"/>
+      </w:pPr>
+      <w:r>
+        <w:drawing>
+          <wp:inline distT="0" distB="0" distL="0" distR="0" wp14:anchorId="3E95F8AD" wp14:editId="6E15229A">
+            <wp:extent cx="2440940" cy="1925522"/>
+            <wp:effectExtent l="0" t="0" r="0" b="0"/>
+            <wp:docPr id="285405450" name="Image 1" descr="Une image contenant texte, Appareils électroniques, capture d’écran, affichage&#10;&#10;Description générée automatiquement"/>
+            <wp:cNvGraphicFramePr>
+              <a:graphicFrameLocks xmlns:a="http://schemas.openxmlformats.org/drawingml/2006/main" noChangeAspect="1"/>
+            </wp:cNvGraphicFramePr>
+            <a:graphic xmlns:a="http://schemas.openxmlformats.org/drawingml/2006/main">
+              <a:graphicData uri="http://schemas.openxmlformats.org/drawingml/2006/picture">
+                <pic:pic xmlns:pic="http://schemas.openxmlformats.org/drawingml/2006/picture">
+                  <pic:nvPicPr>
+                    <pic:cNvPr id="285405450" name="Image 1" descr="Une image contenant texte, Appareils électroniques, capture d’écran, affichage&#10;&#10;Description générée automatiquement"/>
+                    <pic:cNvPicPr/>
+                  </pic:nvPicPr>
+                  <pic:blipFill>
+                    <a:blip r:embed="rId8"/>
+                    <a:stretch>
+                      <a:fillRect/>
+                    </a:stretch>
+                  </pic:blipFill>
+                  <pic:spPr>
+                    <a:xfrm>
+                      <a:off x="0" y="0"/>
+                      <a:ext cx="2448883" cy="1931788"/>
+                    </a:xfrm>
+                    <a:prstGeom prst="rect">
+                      <a:avLst/>
+                    </a:prstGeom>
+                  </pic:spPr>
+                </pic:pic>
+              </a:graphicData>
+            </a:graphic>
+          </wp:inline>
+        </w:drawing>
       </w:r>
     </w:p>
     <w:p>
@@ -4900,7 +5007,55 @@
         <w:spacing w:line="360" w:lineRule="auto"/>
       </w:pPr>
       <w:r>
-        <w:t>Cliquez sur « Install » et patientez.</w:t>
+        <w:t>Cochez ou décochez la case pour la création d'un raccourci sur le bureau.</w:t>
+      </w:r>
+    </w:p>
+    <w:p>
+      <w:pPr>
+        <w:pStyle w:val="Paragraphedeliste"/>
+        <w:spacing w:line="360" w:lineRule="auto"/>
+      </w:pPr>
+      <w:r>
+        <w:drawing>
+          <wp:inline distT="0" distB="0" distL="0" distR="0" wp14:anchorId="1623AE28" wp14:editId="766DB6FC">
+            <wp:extent cx="2440940" cy="1926547"/>
+            <wp:effectExtent l="0" t="0" r="0" b="0"/>
+            <wp:docPr id="1402220150" name="Image 1" descr="Une image contenant texte, Appareils électroniques, capture d’écran, affichage&#10;&#10;Description générée automatiquement"/>
+            <wp:cNvGraphicFramePr>
+              <a:graphicFrameLocks xmlns:a="http://schemas.openxmlformats.org/drawingml/2006/main" noChangeAspect="1"/>
+            </wp:cNvGraphicFramePr>
+            <a:graphic xmlns:a="http://schemas.openxmlformats.org/drawingml/2006/main">
+              <a:graphicData uri="http://schemas.openxmlformats.org/drawingml/2006/picture">
+                <pic:pic xmlns:pic="http://schemas.openxmlformats.org/drawingml/2006/picture">
+                  <pic:nvPicPr>
+                    <pic:cNvPr id="1402220150" name="Image 1" descr="Une image contenant texte, Appareils électroniques, capture d’écran, affichage&#10;&#10;Description générée automatiquement"/>
+                    <pic:cNvPicPr/>
+                  </pic:nvPicPr>
+                  <pic:blipFill>
+                    <a:blip r:embed="rId9"/>
+                    <a:stretch>
+                      <a:fillRect/>
+                    </a:stretch>
+                  </pic:blipFill>
+                  <pic:spPr>
+                    <a:xfrm>
+                      <a:off x="0" y="0"/>
+                      <a:ext cx="2449149" cy="1933026"/>
+                    </a:xfrm>
+                    <a:prstGeom prst="rect">
+                      <a:avLst/>
+                    </a:prstGeom>
+                  </pic:spPr>
+                </pic:pic>
+              </a:graphicData>
+            </a:graphic>
+          </wp:inline>
+        </w:drawing>
+      </w:r>
+    </w:p>
+    <w:p>
+      <w:r>
+        <w:br w:type="page"/>
       </w:r>
     </w:p>
     <w:p>
@@ -4913,7 +5068,94 @@
         <w:spacing w:line="360" w:lineRule="auto"/>
       </w:pPr>
       <w:r>
-        <w:t>Cliquez ensuite sur « Finish ».</w:t>
+        <w:lastRenderedPageBreak/>
+        <w:t>Cliquez sur « Install » et patientez.</w:t>
+      </w:r>
+    </w:p>
+    <w:p>
+      <w:pPr>
+        <w:pStyle w:val="Paragraphedeliste"/>
+        <w:spacing w:line="360" w:lineRule="auto"/>
+      </w:pPr>
+      <w:r>
+        <w:drawing>
+          <wp:inline distT="0" distB="0" distL="0" distR="0" wp14:anchorId="4390EA46" wp14:editId="02AE81F5">
+            <wp:extent cx="2465947" cy="1946284"/>
+            <wp:effectExtent l="0" t="0" r="0" b="0"/>
+            <wp:docPr id="1278334398" name="Image 1" descr="Une image contenant texte, Appareils électroniques, capture d’écran, affichage&#10;&#10;Description générée automatiquement"/>
+            <wp:cNvGraphicFramePr>
+              <a:graphicFrameLocks xmlns:a="http://schemas.openxmlformats.org/drawingml/2006/main" noChangeAspect="1"/>
+            </wp:cNvGraphicFramePr>
+            <a:graphic xmlns:a="http://schemas.openxmlformats.org/drawingml/2006/main">
+              <a:graphicData uri="http://schemas.openxmlformats.org/drawingml/2006/picture">
+                <pic:pic xmlns:pic="http://schemas.openxmlformats.org/drawingml/2006/picture">
+                  <pic:nvPicPr>
+                    <pic:cNvPr id="1278334398" name="Image 1" descr="Une image contenant texte, Appareils électroniques, capture d’écran, affichage&#10;&#10;Description générée automatiquement"/>
+                    <pic:cNvPicPr/>
+                  </pic:nvPicPr>
+                  <pic:blipFill>
+                    <a:blip r:embed="rId10"/>
+                    <a:stretch>
+                      <a:fillRect/>
+                    </a:stretch>
+                  </pic:blipFill>
+                  <pic:spPr>
+                    <a:xfrm>
+                      <a:off x="0" y="0"/>
+                      <a:ext cx="2485420" cy="1961653"/>
+                    </a:xfrm>
+                    <a:prstGeom prst="rect">
+                      <a:avLst/>
+                    </a:prstGeom>
+                  </pic:spPr>
+                </pic:pic>
+              </a:graphicData>
+            </a:graphic>
+          </wp:inline>
+        </w:drawing>
+      </w:r>
+    </w:p>
+    <w:p>
+      <w:pPr>
+        <w:pStyle w:val="Paragraphedeliste"/>
+        <w:spacing w:line="360" w:lineRule="auto"/>
+      </w:pPr>
+      <w:r>
+        <w:drawing>
+          <wp:inline distT="0" distB="0" distL="0" distR="0" wp14:anchorId="41F10230" wp14:editId="28786851">
+            <wp:extent cx="2465705" cy="1946093"/>
+            <wp:effectExtent l="0" t="0" r="0" b="0"/>
+            <wp:docPr id="808603753" name="Image 1" descr="Une image contenant texte, Appareils électroniques, capture d’écran, affichage&#10;&#10;Description générée automatiquement"/>
+            <wp:cNvGraphicFramePr>
+              <a:graphicFrameLocks xmlns:a="http://schemas.openxmlformats.org/drawingml/2006/main" noChangeAspect="1"/>
+            </wp:cNvGraphicFramePr>
+            <a:graphic xmlns:a="http://schemas.openxmlformats.org/drawingml/2006/main">
+              <a:graphicData uri="http://schemas.openxmlformats.org/drawingml/2006/picture">
+                <pic:pic xmlns:pic="http://schemas.openxmlformats.org/drawingml/2006/picture">
+                  <pic:nvPicPr>
+                    <pic:cNvPr id="808603753" name="Image 1" descr="Une image contenant texte, Appareils électroniques, capture d’écran, affichage&#10;&#10;Description générée automatiquement"/>
+                    <pic:cNvPicPr/>
+                  </pic:nvPicPr>
+                  <pic:blipFill>
+                    <a:blip r:embed="rId11"/>
+                    <a:stretch>
+                      <a:fillRect/>
+                    </a:stretch>
+                  </pic:blipFill>
+                  <pic:spPr>
+                    <a:xfrm>
+                      <a:off x="0" y="0"/>
+                      <a:ext cx="2477951" cy="1955758"/>
+                    </a:xfrm>
+                    <a:prstGeom prst="rect">
+                      <a:avLst/>
+                    </a:prstGeom>
+                  </pic:spPr>
+                </pic:pic>
+              </a:graphicData>
+            </a:graphic>
+          </wp:inline>
+        </w:drawing>
       </w:r>
     </w:p>
     <w:p>
@@ -4926,7 +5168,50 @@
         <w:spacing w:line="360" w:lineRule="auto"/>
       </w:pPr>
       <w:r>
-        <w:t>Double-cliquez sur l'icône de l'application pour la lancer.</w:t>
+        <w:t>Cliquez ensuite sur « Finish ».</w:t>
+      </w:r>
+    </w:p>
+    <w:p>
+      <w:pPr>
+        <w:pStyle w:val="Paragraphedeliste"/>
+        <w:spacing w:line="360" w:lineRule="auto"/>
+      </w:pPr>
+      <w:r>
+        <w:drawing>
+          <wp:inline distT="0" distB="0" distL="0" distR="0" wp14:anchorId="5B9B07EC" wp14:editId="416AA66F">
+            <wp:extent cx="2460757" cy="1940118"/>
+            <wp:effectExtent l="0" t="0" r="0" b="3175"/>
+            <wp:docPr id="457579663" name="Image 1" descr="Une image contenant texte, capture d’écran, logiciel, ordinateur&#10;&#10;Description générée automatiquement"/>
+            <wp:cNvGraphicFramePr>
+              <a:graphicFrameLocks xmlns:a="http://schemas.openxmlformats.org/drawingml/2006/main" noChangeAspect="1"/>
+            </wp:cNvGraphicFramePr>
+            <a:graphic xmlns:a="http://schemas.openxmlformats.org/drawingml/2006/main">
+              <a:graphicData uri="http://schemas.openxmlformats.org/drawingml/2006/picture">
+                <pic:pic xmlns:pic="http://schemas.openxmlformats.org/drawingml/2006/picture">
+                  <pic:nvPicPr>
+                    <pic:cNvPr id="457579663" name="Image 1" descr="Une image contenant texte, capture d’écran, logiciel, ordinateur&#10;&#10;Description générée automatiquement"/>
+                    <pic:cNvPicPr/>
+                  </pic:nvPicPr>
+                  <pic:blipFill>
+                    <a:blip r:embed="rId12"/>
+                    <a:stretch>
+                      <a:fillRect/>
+                    </a:stretch>
+                  </pic:blipFill>
+                  <pic:spPr>
+                    <a:xfrm>
+                      <a:off x="0" y="0"/>
+                      <a:ext cx="2468719" cy="1946396"/>
+                    </a:xfrm>
+                    <a:prstGeom prst="rect">
+                      <a:avLst/>
+                    </a:prstGeom>
+                  </pic:spPr>
+                </pic:pic>
+              </a:graphicData>
+            </a:graphic>
+          </wp:inline>
+        </w:drawing>
       </w:r>
     </w:p>
     <w:p>
@@ -4939,6 +5224,68 @@
         <w:spacing w:line="360" w:lineRule="auto"/>
       </w:pPr>
       <w:r>
+        <w:t>Double-cliquez sur l'icône de l'application pour la lancer.</w:t>
+      </w:r>
+    </w:p>
+    <w:p>
+      <w:pPr>
+        <w:pStyle w:val="Paragraphedeliste"/>
+        <w:spacing w:line="360" w:lineRule="auto"/>
+      </w:pPr>
+      <w:r>
+        <w:drawing>
+          <wp:inline distT="0" distB="0" distL="0" distR="0" wp14:anchorId="47E2FFD0" wp14:editId="6A7C98F7">
+            <wp:extent cx="876422" cy="790685"/>
+            <wp:effectExtent l="0" t="0" r="0" b="9525"/>
+            <wp:docPr id="432755061" name="Image 1" descr="Une image contenant capture d’écran, texte, arc-en-ciel, ligne&#10;&#10;Description générée automatiquement"/>
+            <wp:cNvGraphicFramePr>
+              <a:graphicFrameLocks xmlns:a="http://schemas.openxmlformats.org/drawingml/2006/main" noChangeAspect="1"/>
+            </wp:cNvGraphicFramePr>
+            <a:graphic xmlns:a="http://schemas.openxmlformats.org/drawingml/2006/main">
+              <a:graphicData uri="http://schemas.openxmlformats.org/drawingml/2006/picture">
+                <pic:pic xmlns:pic="http://schemas.openxmlformats.org/drawingml/2006/picture">
+                  <pic:nvPicPr>
+                    <pic:cNvPr id="432755061" name="Image 1" descr="Une image contenant capture d’écran, texte, arc-en-ciel, ligne&#10;&#10;Description générée automatiquement"/>
+                    <pic:cNvPicPr/>
+                  </pic:nvPicPr>
+                  <pic:blipFill>
+                    <a:blip r:embed="rId13"/>
+                    <a:stretch>
+                      <a:fillRect/>
+                    </a:stretch>
+                  </pic:blipFill>
+                  <pic:spPr>
+                    <a:xfrm>
+                      <a:off x="0" y="0"/>
+                      <a:ext cx="876422" cy="790685"/>
+                    </a:xfrm>
+                    <a:prstGeom prst="rect">
+                      <a:avLst/>
+                    </a:prstGeom>
+                  </pic:spPr>
+                </pic:pic>
+              </a:graphicData>
+            </a:graphic>
+          </wp:inline>
+        </w:drawing>
+      </w:r>
+    </w:p>
+    <w:p>
+      <w:r>
+        <w:br w:type="page"/>
+      </w:r>
+    </w:p>
+    <w:p>
+      <w:pPr>
+        <w:pStyle w:val="Paragraphedeliste"/>
+        <w:numPr>
+          <w:ilvl w:val="0"/>
+          <w:numId w:val="8"/>
+        </w:numPr>
+        <w:spacing w:line="360" w:lineRule="auto"/>
+      </w:pPr>
+      <w:r>
+        <w:lastRenderedPageBreak/>
         <w:t>Si aucun utilisateur administrateur n'a été créé dans la base de données, un compte administrateur sera automatiquement créé avec comme nom d'utilisateur « admin » et mot de passe « admin ». Vous pourrez vous connecter directement à l'application en utilisant ces identifiants</w:t>
       </w:r>
       <w:r>
@@ -4947,9 +5294,66 @@
     </w:p>
     <w:p>
       <w:pPr>
+        <w:pStyle w:val="Paragraphedeliste"/>
+        <w:spacing w:line="360" w:lineRule="auto"/>
+      </w:pPr>
+      <w:r>
+        <w:drawing>
+          <wp:inline distT="0" distB="0" distL="0" distR="0" wp14:anchorId="40CB6FE1" wp14:editId="0F3FDD41">
+            <wp:extent cx="5017273" cy="2898869"/>
+            <wp:effectExtent l="0" t="0" r="0" b="0"/>
+            <wp:docPr id="1393214869" name="Image 1" descr="Une image contenant texte, capture d’écran, logiciel, Icône d’ordinateur&#10;&#10;Description générée automatiquement"/>
+            <wp:cNvGraphicFramePr>
+              <a:graphicFrameLocks xmlns:a="http://schemas.openxmlformats.org/drawingml/2006/main" noChangeAspect="1"/>
+            </wp:cNvGraphicFramePr>
+            <a:graphic xmlns:a="http://schemas.openxmlformats.org/drawingml/2006/main">
+              <a:graphicData uri="http://schemas.openxmlformats.org/drawingml/2006/picture">
+                <pic:pic xmlns:pic="http://schemas.openxmlformats.org/drawingml/2006/picture">
+                  <pic:nvPicPr>
+                    <pic:cNvPr id="1393214869" name="Image 1" descr="Une image contenant texte, capture d’écran, logiciel, Icône d’ordinateur&#10;&#10;Description générée automatiquement"/>
+                    <pic:cNvPicPr/>
+                  </pic:nvPicPr>
+                  <pic:blipFill>
+                    <a:blip r:embed="rId14"/>
+                    <a:stretch>
+                      <a:fillRect/>
+                    </a:stretch>
+                  </pic:blipFill>
+                  <pic:spPr>
+                    <a:xfrm>
+                      <a:off x="0" y="0"/>
+                      <a:ext cx="5023886" cy="2902690"/>
+                    </a:xfrm>
+                    <a:prstGeom prst="rect">
+                      <a:avLst/>
+                    </a:prstGeom>
+                  </pic:spPr>
+                </pic:pic>
+              </a:graphicData>
+            </a:graphic>
+          </wp:inline>
+        </w:drawing>
+      </w:r>
+    </w:p>
+    <w:p>
+      <w:pPr>
+        <w:rPr>
+          <w:caps/>
+          <w:color w:val="1F3763" w:themeColor="accent1" w:themeShade="7F"/>
+          <w:spacing w:val="15"/>
+          <w:sz w:val="24"/>
+          <w:szCs w:val="24"/>
+        </w:rPr>
+      </w:pPr>
+      <w:r>
+        <w:br w:type="page"/>
+      </w:r>
+    </w:p>
+    <w:p>
+      <w:pPr>
         <w:pStyle w:val="Titre3"/>
       </w:pPr>
-      <w:bookmarkStart w:id="6" w:name="_Toc161533076"/>
+      <w:bookmarkStart w:id="6" w:name="_Toc161565845"/>
       <w:r>
         <w:lastRenderedPageBreak/>
         <w:t>Application du guichet autonome</w:t>
@@ -4966,7 +5370,7 @@
         <w:spacing w:line="360" w:lineRule="auto"/>
       </w:pPr>
       <w:r>
-        <w:t>Lancez le progiciel d'installation.</w:t>
+        <w:t>Suivez le même processus que l’application de gestion jusqu’au #8.</w:t>
       </w:r>
     </w:p>
     <w:p>
@@ -4979,7 +5383,50 @@
         <w:spacing w:line="360" w:lineRule="auto"/>
       </w:pPr>
       <w:r>
-        <w:t>Acceptez les droits d'administrateur si demandés.</w:t>
+        <w:t>Double-cliquez sur l'icône de l'application pour la lancer.</w:t>
+      </w:r>
+    </w:p>
+    <w:p>
+      <w:pPr>
+        <w:pStyle w:val="Paragraphedeliste"/>
+        <w:spacing w:line="360" w:lineRule="auto"/>
+      </w:pPr>
+      <w:r>
+        <w:drawing>
+          <wp:inline distT="0" distB="0" distL="0" distR="0" wp14:anchorId="2A5BBEA1" wp14:editId="1CACF40B">
+            <wp:extent cx="1009791" cy="800212"/>
+            <wp:effectExtent l="0" t="0" r="0" b="0"/>
+            <wp:docPr id="2016192280" name="Image 1" descr="Une image contenant texte, Bleu électrique, capture d’écran, ligne&#10;&#10;Description générée automatiquement"/>
+            <wp:cNvGraphicFramePr>
+              <a:graphicFrameLocks xmlns:a="http://schemas.openxmlformats.org/drawingml/2006/main" noChangeAspect="1"/>
+            </wp:cNvGraphicFramePr>
+            <a:graphic xmlns:a="http://schemas.openxmlformats.org/drawingml/2006/main">
+              <a:graphicData uri="http://schemas.openxmlformats.org/drawingml/2006/picture">
+                <pic:pic xmlns:pic="http://schemas.openxmlformats.org/drawingml/2006/picture">
+                  <pic:nvPicPr>
+                    <pic:cNvPr id="2016192280" name="Image 1" descr="Une image contenant texte, Bleu électrique, capture d’écran, ligne&#10;&#10;Description générée automatiquement"/>
+                    <pic:cNvPicPr/>
+                  </pic:nvPicPr>
+                  <pic:blipFill>
+                    <a:blip r:embed="rId15"/>
+                    <a:stretch>
+                      <a:fillRect/>
+                    </a:stretch>
+                  </pic:blipFill>
+                  <pic:spPr>
+                    <a:xfrm>
+                      <a:off x="0" y="0"/>
+                      <a:ext cx="1009791" cy="800212"/>
+                    </a:xfrm>
+                    <a:prstGeom prst="rect">
+                      <a:avLst/>
+                    </a:prstGeom>
+                  </pic:spPr>
+                </pic:pic>
+              </a:graphicData>
+            </a:graphic>
+          </wp:inline>
+        </w:drawing>
       </w:r>
     </w:p>
     <w:p>
@@ -4992,85 +5439,50 @@
         <w:spacing w:line="360" w:lineRule="auto"/>
       </w:pPr>
       <w:r>
-        <w:t>Choisissez le dossier d'installation.</w:t>
+        <w:t>Une fois sur l’application, vous pourrez créer un compte avec vos identifiants.</w:t>
       </w:r>
     </w:p>
     <w:p>
       <w:pPr>
         <w:pStyle w:val="Paragraphedeliste"/>
-        <w:numPr>
-          <w:ilvl w:val="0"/>
-          <w:numId w:val="9"/>
-        </w:numPr>
         <w:spacing w:line="360" w:lineRule="auto"/>
       </w:pPr>
       <w:r>
-        <w:t>Sélectionnez le nom de votre application dans le menu Démarrer.</w:t>
-      </w:r>
-    </w:p>
-    <w:p>
-      <w:pPr>
-        <w:pStyle w:val="Paragraphedeliste"/>
-        <w:numPr>
-          <w:ilvl w:val="0"/>
-          <w:numId w:val="9"/>
-        </w:numPr>
-        <w:spacing w:line="360" w:lineRule="auto"/>
-      </w:pPr>
-      <w:r>
-        <w:t>Cochez ou décochez la case pour la création d'un raccourci sur le bureau.</w:t>
-      </w:r>
-    </w:p>
-    <w:p>
-      <w:pPr>
-        <w:pStyle w:val="Paragraphedeliste"/>
-        <w:numPr>
-          <w:ilvl w:val="0"/>
-          <w:numId w:val="9"/>
-        </w:numPr>
-        <w:spacing w:line="360" w:lineRule="auto"/>
-      </w:pPr>
-      <w:r>
-        <w:t>Cliquez sur « Install » et patientez.</w:t>
-      </w:r>
-    </w:p>
-    <w:p>
-      <w:pPr>
-        <w:pStyle w:val="Paragraphedeliste"/>
-        <w:numPr>
-          <w:ilvl w:val="0"/>
-          <w:numId w:val="9"/>
-        </w:numPr>
-        <w:spacing w:line="360" w:lineRule="auto"/>
-      </w:pPr>
-      <w:r>
-        <w:t>Cliquez ensuite sur « Finish ».</w:t>
-      </w:r>
-    </w:p>
-    <w:p>
-      <w:pPr>
-        <w:pStyle w:val="Paragraphedeliste"/>
-        <w:numPr>
-          <w:ilvl w:val="0"/>
-          <w:numId w:val="9"/>
-        </w:numPr>
-        <w:spacing w:line="360" w:lineRule="auto"/>
-      </w:pPr>
-      <w:r>
-        <w:t>Double-cliquez sur l'icône de l'application pour la lancer.</w:t>
-      </w:r>
-    </w:p>
-    <w:p>
-      <w:pPr>
-        <w:pStyle w:val="Paragraphedeliste"/>
-        <w:numPr>
-          <w:ilvl w:val="0"/>
-          <w:numId w:val="9"/>
-        </w:numPr>
-        <w:spacing w:line="360" w:lineRule="auto"/>
-      </w:pPr>
-      <w:r>
-        <w:t>Une fois sur l’application, vous pourrez créer un compte avec vos identifiants.</w:t>
+        <w:drawing>
+          <wp:inline distT="0" distB="0" distL="0" distR="0" wp14:anchorId="70C04958" wp14:editId="31AFDE00">
+            <wp:extent cx="4325510" cy="3259652"/>
+            <wp:effectExtent l="0" t="0" r="0" b="0"/>
+            <wp:docPr id="257284296" name="Image 1" descr="Une image contenant texte, capture d’écran, multimédia&#10;&#10;Description générée automatiquement"/>
+            <wp:cNvGraphicFramePr>
+              <a:graphicFrameLocks xmlns:a="http://schemas.openxmlformats.org/drawingml/2006/main" noChangeAspect="1"/>
+            </wp:cNvGraphicFramePr>
+            <a:graphic xmlns:a="http://schemas.openxmlformats.org/drawingml/2006/main">
+              <a:graphicData uri="http://schemas.openxmlformats.org/drawingml/2006/picture">
+                <pic:pic xmlns:pic="http://schemas.openxmlformats.org/drawingml/2006/picture">
+                  <pic:nvPicPr>
+                    <pic:cNvPr id="257284296" name="Image 1" descr="Une image contenant texte, capture d’écran, multimédia&#10;&#10;Description générée automatiquement"/>
+                    <pic:cNvPicPr/>
+                  </pic:nvPicPr>
+                  <pic:blipFill>
+                    <a:blip r:embed="rId16"/>
+                    <a:stretch>
+                      <a:fillRect/>
+                    </a:stretch>
+                  </pic:blipFill>
+                  <pic:spPr>
+                    <a:xfrm>
+                      <a:off x="0" y="0"/>
+                      <a:ext cx="4338365" cy="3269339"/>
+                    </a:xfrm>
+                    <a:prstGeom prst="rect">
+                      <a:avLst/>
+                    </a:prstGeom>
+                  </pic:spPr>
+                </pic:pic>
+              </a:graphicData>
+            </a:graphic>
+          </wp:inline>
+        </w:drawing>
       </w:r>
     </w:p>
     <w:p/>

</xml_diff>